<commit_message>
updated w some graphs, more to come
</commit_message>
<xml_diff>
--- a/avcad report.docx
+++ b/avcad report.docx
@@ -1,6 +1,6 @@
 
 <file path=word/document.xml><?xml version="1.0" encoding="utf-8"?>
-<w:document xmlns:wpc="http://schemas.microsoft.com/office/word/2010/wordprocessingCanvas" xmlns:cx="http://schemas.microsoft.com/office/drawing/2014/chartex" xmlns:cx1="http://schemas.microsoft.com/office/drawing/2015/9/8/chartex" xmlns:cx2="http://schemas.microsoft.com/office/drawing/2015/10/21/chartex" xmlns:cx3="http://schemas.microsoft.com/office/drawing/2016/5/9/chartex" xmlns:cx4="http://schemas.microsoft.com/office/drawing/2016/5/10/chartex" xmlns:cx5="http://schemas.microsoft.com/office/drawing/2016/5/11/chartex" xmlns:cx6="http://schemas.microsoft.com/office/drawing/2016/5/12/chartex" xmlns:cx7="http://schemas.microsoft.com/office/drawing/2016/5/13/chartex" xmlns:cx8="http://schemas.microsoft.com/office/drawing/2016/5/14/chartex" xmlns:mc="http://schemas.openxmlformats.org/markup-compatibility/2006" xmlns:aink="http://schemas.microsoft.com/office/drawing/2016/ink" xmlns:am3d="http://schemas.microsoft.com/office/drawing/2017/model3d" xmlns:o="urn:schemas-microsoft-com:office:office" xmlns:oel="http://schemas.microsoft.com/office/2019/extlst" xmlns:r="http://schemas.openxmlformats.org/officeDocument/2006/relationships" xmlns:m="http://schemas.openxmlformats.org/officeDocument/2006/math" xmlns:v="urn:schemas-microsoft-com:vml" xmlns:wp14="http://schemas.microsoft.com/office/word/2010/wordprocessingDrawing" xmlns:wp="http://schemas.openxmlformats.org/drawingml/2006/wordprocessingDrawing" xmlns:w10="urn:schemas-microsoft-com:office:word" xmlns:w="http://schemas.openxmlformats.org/wordprocessingml/2006/main" xmlns:w14="http://schemas.microsoft.com/office/word/2010/wordml" xmlns:w15="http://schemas.microsoft.com/office/word/2012/wordml" xmlns:w16cex="http://schemas.microsoft.com/office/word/2018/wordml/cex" xmlns:w16cid="http://schemas.microsoft.com/office/word/2016/wordml/cid" xmlns:w16="http://schemas.microsoft.com/office/word/2018/wordml" xmlns:w16du="http://schemas.microsoft.com/office/word/2023/wordml/word16du" xmlns:w16sdtdh="http://schemas.microsoft.com/office/word/2020/wordml/sdtdatahash" xmlns:w16se="http://schemas.microsoft.com/office/word/2015/wordml/symex" xmlns:wpg="http://schemas.microsoft.com/office/word/2010/wordprocessingGroup" xmlns:wpi="http://schemas.microsoft.com/office/word/2010/wordprocessingInk" xmlns:wne="http://schemas.microsoft.com/office/word/2006/wordml" xmlns:wps="http://schemas.microsoft.com/office/word/2010/wordprocessingShape" mc:Ignorable="w14 w15 w16se w16cid w16 w16cex w16sdtdh w16du wp14">
+<w:document xmlns:wpc="http://schemas.microsoft.com/office/word/2010/wordprocessingCanvas" xmlns:cx="http://schemas.microsoft.com/office/drawing/2014/chartex" xmlns:cx1="http://schemas.microsoft.com/office/drawing/2015/9/8/chartex" xmlns:cx2="http://schemas.microsoft.com/office/drawing/2015/10/21/chartex" xmlns:cx3="http://schemas.microsoft.com/office/drawing/2016/5/9/chartex" xmlns:cx4="http://schemas.microsoft.com/office/drawing/2016/5/10/chartex" xmlns:cx5="http://schemas.microsoft.com/office/drawing/2016/5/11/chartex" xmlns:cx6="http://schemas.microsoft.com/office/drawing/2016/5/12/chartex" xmlns:cx7="http://schemas.microsoft.com/office/drawing/2016/5/13/chartex" xmlns:cx8="http://schemas.microsoft.com/office/drawing/2016/5/14/chartex" xmlns:mc="http://schemas.openxmlformats.org/markup-compatibility/2006" xmlns:aink="http://schemas.microsoft.com/office/drawing/2016/ink" xmlns:am3d="http://schemas.microsoft.com/office/drawing/2017/model3d" xmlns:o="urn:schemas-microsoft-com:office:office" xmlns:r="http://schemas.openxmlformats.org/officeDocument/2006/relationships" xmlns:m="http://schemas.openxmlformats.org/officeDocument/2006/math" xmlns:v="urn:schemas-microsoft-com:vml" xmlns:wp14="http://schemas.microsoft.com/office/word/2010/wordprocessingDrawing" xmlns:wp="http://schemas.openxmlformats.org/drawingml/2006/wordprocessingDrawing" xmlns:w10="urn:schemas-microsoft-com:office:word" xmlns:w="http://schemas.openxmlformats.org/wordprocessingml/2006/main" xmlns:w14="http://schemas.microsoft.com/office/word/2010/wordml" xmlns:w15="http://schemas.microsoft.com/office/word/2012/wordml" xmlns:w16cex="http://schemas.microsoft.com/office/word/2018/wordml/cex" xmlns:w16cid="http://schemas.microsoft.com/office/word/2016/wordml/cid" xmlns:w16="http://schemas.microsoft.com/office/word/2018/wordml" xmlns:w16sdtdh="http://schemas.microsoft.com/office/word/2020/wordml/sdtdatahash" xmlns:w16se="http://schemas.microsoft.com/office/word/2015/wordml/symex" xmlns:wpg="http://schemas.microsoft.com/office/word/2010/wordprocessingGroup" xmlns:wpi="http://schemas.microsoft.com/office/word/2010/wordprocessingInk" xmlns:wne="http://schemas.microsoft.com/office/word/2006/wordml" xmlns:wps="http://schemas.microsoft.com/office/word/2010/wordprocessingShape" mc:Ignorable="w14 w15 w16se w16cid w16 w16cex w16sdtdh wp14">
   <w:body>
     <w:p>
       <w:pPr>
@@ -176,9 +176,13 @@
           <w:numId w:val="6"/>
         </w:numPr>
         <w:spacing w:after="160" w:line="256" w:lineRule="auto"/>
-      </w:pPr>
-      <w:r>
-        <w:rPr>
+        <w:rPr>
+          <w:strike/>
+        </w:rPr>
+      </w:pPr>
+      <w:r>
+        <w:rPr>
+          <w:strike/>
           <w:lang w:val="en-GB"/>
         </w:rPr>
         <w:t xml:space="preserve">A </w:t>
@@ -187,12 +191,14 @@
         <w:rPr>
           <w:b/>
           <w:bCs/>
+          <w:strike/>
           <w:lang w:val="en-GB"/>
         </w:rPr>
         <w:t xml:space="preserve">live presentation </w:t>
       </w:r>
       <w:r>
         <w:rPr>
+          <w:strike/>
           <w:lang w:val="en-GB"/>
         </w:rPr>
         <w:t xml:space="preserve">of your story (it may consist </w:t>
@@ -200,6 +206,7 @@
       <w:proofErr w:type="gramStart"/>
       <w:r>
         <w:rPr>
+          <w:strike/>
           <w:lang w:val="en-GB"/>
         </w:rPr>
         <w:t>on</w:t>
@@ -207,6 +214,7 @@
       <w:proofErr w:type="gramEnd"/>
       <w:r>
         <w:rPr>
+          <w:strike/>
           <w:lang w:val="en-GB"/>
         </w:rPr>
         <w:t xml:space="preserve"> the planned work with a preliminary data exploratory analysis/description).</w:t>
@@ -476,21 +484,7 @@
         <w:rPr>
           <w:lang w:val="en-GB"/>
         </w:rPr>
-        <w:t xml:space="preserve">The available information </w:t>
-      </w:r>
-      <w:proofErr w:type="gramStart"/>
-      <w:r>
-        <w:rPr>
-          <w:lang w:val="en-GB"/>
-        </w:rPr>
-        <w:t>are</w:t>
-      </w:r>
-      <w:proofErr w:type="gramEnd"/>
-      <w:r>
-        <w:rPr>
-          <w:lang w:val="en-GB"/>
-        </w:rPr>
-        <w:t xml:space="preserve"> numbers per civil parishes. Proportions should be used to allow comparisons over time. </w:t>
+        <w:t xml:space="preserve">The available information are numbers per civil parishes. Proportions should be used to allow comparisons over time. </w:t>
       </w:r>
     </w:p>
     <w:p>
@@ -530,6 +524,12 @@
     </w:p>
     <w:sdt>
       <w:sdtPr>
+        <w:rPr>
+          <w:rFonts w:ascii="Times New Roman" w:eastAsia="Times New Roman" w:hAnsi="Times New Roman" w:cs="Times New Roman"/>
+          <w:color w:val="auto"/>
+          <w:sz w:val="24"/>
+          <w:szCs w:val="24"/>
+        </w:rPr>
         <w:id w:val="-1162463102"/>
         <w:docPartObj>
           <w:docPartGallery w:val="Table of Contents"/>
@@ -538,13 +538,9 @@
       </w:sdtPr>
       <w:sdtEndPr>
         <w:rPr>
-          <w:rFonts w:ascii="Times New Roman" w:eastAsia="Times New Roman" w:hAnsi="Times New Roman" w:cs="Times New Roman"/>
           <w:b/>
           <w:bCs/>
           <w:noProof/>
-          <w:color w:val="auto"/>
-          <w:sz w:val="24"/>
-          <w:szCs w:val="24"/>
         </w:rPr>
       </w:sdtEndPr>
       <w:sdtContent>
@@ -1174,122 +1170,82 @@
         <w:rPr>
           <w:color w:val="2F5496" w:themeColor="accent1" w:themeShade="BF"/>
         </w:rPr>
-        <w:t xml:space="preserve">The source of data for this project comes from the INE database, a Portuguese database containing a volume of Portuguese census information. For our purposes we were interested in gathering information on </w:t>
+        <w:t>The source of data for this project comes from the INE database, a Portuguese database containing a volume of Portuguese census information. For our purposes we were interested in gathering information on the agricultural activities and socio-economic indicators. The INE database contains agricultural activities involving permanent, temporary, grassland crops and livestock grouped by ‘</w:t>
+      </w:r>
+      <w:proofErr w:type="spellStart"/>
+      <w:r>
+        <w:rPr>
+          <w:color w:val="2F5496" w:themeColor="accent1" w:themeShade="BF"/>
+        </w:rPr>
+        <w:t>freguesia</w:t>
+      </w:r>
+      <w:proofErr w:type="spellEnd"/>
+      <w:r>
+        <w:rPr>
+          <w:color w:val="2F5496" w:themeColor="accent1" w:themeShade="BF"/>
+        </w:rPr>
+        <w:t xml:space="preserve">’ or town with data from the years 1989, 1999, 2009, and 2019. Each of these topics also included information on the </w:t>
+      </w:r>
+      <w:proofErr w:type="spellStart"/>
+      <w:r>
+        <w:rPr>
+          <w:color w:val="2F5496" w:themeColor="accent1" w:themeShade="BF"/>
+        </w:rPr>
+        <w:t>the</w:t>
+      </w:r>
+      <w:proofErr w:type="spellEnd"/>
+      <w:r>
+        <w:rPr>
+          <w:color w:val="2F5496" w:themeColor="accent1" w:themeShade="BF"/>
+        </w:rPr>
+        <w:t xml:space="preserve"> … (refer to table 1). </w:t>
+      </w:r>
+    </w:p>
+    <w:p>
+      <w:pPr>
+        <w:rPr>
+          <w:color w:val="2F5496" w:themeColor="accent1" w:themeShade="BF"/>
+        </w:rPr>
+      </w:pPr>
+      <w:proofErr w:type="spellStart"/>
+      <w:r>
+        <w:rPr>
+          <w:color w:val="2F5496" w:themeColor="accent1" w:themeShade="BF"/>
+        </w:rPr>
+        <w:t>Futhermore</w:t>
+      </w:r>
+      <w:proofErr w:type="spellEnd"/>
+      <w:r>
+        <w:rPr>
+          <w:color w:val="2F5496" w:themeColor="accent1" w:themeShade="BF"/>
+        </w:rPr>
+        <w:t xml:space="preserve">, we wanted socio-economic indicators which we decided would be production values, education levels, and labor types and counts also grouped by each town in the 1989, 1999, 2009, and 2019 (refer to table 2). With information about both the agricultural activities happening in each town over the course of 40 years and information on how socio-economic conditions have changed over 40 years, we could demonstrate a lot about the changes that have taken place over time and make further predictions about how such practices have changed and relate to socio-economic factors. This information is both necessary and interesting to analyze given the environmental changes and socio-economic changes that have taken place in the last 40 years. The world is only becoming more fast-paced and more extreme environmental changes are taking place, because of this, farmers will need to adapt their practices. Conversely, at the beginning of this project we were under the assumption that socio-economic conditions have improved in our societies. </w:t>
       </w:r>
       <w:proofErr w:type="gramStart"/>
       <w:r>
         <w:rPr>
           <w:color w:val="2F5496" w:themeColor="accent1" w:themeShade="BF"/>
         </w:rPr>
-        <w:t>the agricultural</w:t>
+        <w:t>Therefore</w:t>
       </w:r>
       <w:proofErr w:type="gramEnd"/>
       <w:r>
         <w:rPr>
           <w:color w:val="2F5496" w:themeColor="accent1" w:themeShade="BF"/>
         </w:rPr>
-        <w:t xml:space="preserve"> activities and socio-economic indicators. The INE database contains agricultural activities involving permanent, temporary, grassland crops and livestock grouped by ‘</w:t>
-      </w:r>
-      <w:proofErr w:type="spellStart"/>
-      <w:r>
-        <w:rPr>
+        <w:t xml:space="preserve"> this project acts as an interesting way to verify this assumption and look into what improved “socio-economic” conditions actually imply.</w:t>
+      </w:r>
+    </w:p>
+    <w:p>
+      <w:pPr>
+        <w:rPr>
+          <w:strike/>
           <w:color w:val="2F5496" w:themeColor="accent1" w:themeShade="BF"/>
         </w:rPr>
-        <w:t>freguesia</w:t>
-      </w:r>
-      <w:proofErr w:type="spellEnd"/>
-      <w:r>
-        <w:rPr>
-          <w:color w:val="2F5496" w:themeColor="accent1" w:themeShade="BF"/>
-        </w:rPr>
-        <w:t xml:space="preserve">’ or town with data from the years 1989, 1999, 2009, and 2019. Each of these topics also included information on the </w:t>
-      </w:r>
-      <w:proofErr w:type="spellStart"/>
-      <w:r>
-        <w:rPr>
-          <w:color w:val="2F5496" w:themeColor="accent1" w:themeShade="BF"/>
-        </w:rPr>
-        <w:t>the</w:t>
-      </w:r>
-      <w:proofErr w:type="spellEnd"/>
-      <w:r>
-        <w:rPr>
-          <w:color w:val="2F5496" w:themeColor="accent1" w:themeShade="BF"/>
-        </w:rPr>
-        <w:t xml:space="preserve"> … (refer to table 1). </w:t>
-      </w:r>
-    </w:p>
-    <w:p>
-      <w:pPr>
-        <w:rPr>
-          <w:color w:val="2F5496" w:themeColor="accent1" w:themeShade="BF"/>
-        </w:rPr>
-      </w:pPr>
-      <w:proofErr w:type="spellStart"/>
-      <w:r>
-        <w:rPr>
-          <w:color w:val="2F5496" w:themeColor="accent1" w:themeShade="BF"/>
-        </w:rPr>
-        <w:t>Futhermore</w:t>
-      </w:r>
-      <w:proofErr w:type="spellEnd"/>
-      <w:r>
-        <w:rPr>
-          <w:color w:val="2F5496" w:themeColor="accent1" w:themeShade="BF"/>
-        </w:rPr>
-        <w:t xml:space="preserve">, we wanted socio-economic indicators which we decided would be production values, education levels, and labor types and counts also grouped by each town in </w:t>
-      </w:r>
-      <w:proofErr w:type="gramStart"/>
-      <w:r>
-        <w:rPr>
-          <w:color w:val="2F5496" w:themeColor="accent1" w:themeShade="BF"/>
-        </w:rPr>
-        <w:t>the 1989</w:t>
-      </w:r>
-      <w:proofErr w:type="gramEnd"/>
-      <w:r>
-        <w:rPr>
-          <w:color w:val="2F5496" w:themeColor="accent1" w:themeShade="BF"/>
-        </w:rPr>
-        <w:t xml:space="preserve">, 1999, 2009, and 2019 (refer to table 2). With information about both the agricultural activities happening in each town over the course of 40 years and information on how socio-economic conditions have changed over 40 years, we could demonstrate a lot about the changes that have taken place over time and make further predictions about how such practices have changed and relate to socio-economic factors. This information is both necessary and interesting to analyze given the environmental changes and socio-economic changes that have taken place in the last 40 years. The world is only becoming more fast-paced and more extreme environmental changes are taking </w:t>
-      </w:r>
-      <w:proofErr w:type="gramStart"/>
-      <w:r>
-        <w:rPr>
-          <w:color w:val="2F5496" w:themeColor="accent1" w:themeShade="BF"/>
-        </w:rPr>
-        <w:t>place,</w:t>
-      </w:r>
-      <w:proofErr w:type="gramEnd"/>
-      <w:r>
-        <w:rPr>
-          <w:color w:val="2F5496" w:themeColor="accent1" w:themeShade="BF"/>
-        </w:rPr>
-        <w:t xml:space="preserve"> because of this, farmers will need to adapt their practices. Conversely, at the beginning of this project we were under the assumption that socio-economic conditions have improved in our societies. </w:t>
-      </w:r>
-      <w:proofErr w:type="gramStart"/>
-      <w:r>
-        <w:rPr>
-          <w:color w:val="2F5496" w:themeColor="accent1" w:themeShade="BF"/>
-        </w:rPr>
-        <w:t>Therefore</w:t>
-      </w:r>
-      <w:proofErr w:type="gramEnd"/>
-      <w:r>
-        <w:rPr>
-          <w:color w:val="2F5496" w:themeColor="accent1" w:themeShade="BF"/>
-        </w:rPr>
-        <w:t xml:space="preserve"> this project acts as an interesting way to verify this assumption and look into what improved “socio-economic” conditions actually imply.</w:t>
-      </w:r>
-    </w:p>
-    <w:p>
-      <w:pPr>
-        <w:rPr>
-          <w:color w:val="2F5496" w:themeColor="accent1" w:themeShade="BF"/>
-        </w:rPr>
-      </w:pPr>
-      <w:r>
-        <w:rPr>
+      </w:pPr>
+      <w:r>
+        <w:rPr>
+          <w:strike/>
           <w:color w:val="2F5496" w:themeColor="accent1" w:themeShade="BF"/>
         </w:rPr>
         <w:t xml:space="preserve">Specifically, the hypotheses we decided to test are:    </w:t>
@@ -1301,9 +1257,13 @@
           <w:ilvl w:val="0"/>
           <w:numId w:val="2"/>
         </w:numPr>
-      </w:pPr>
-      <w:r>
-        <w:rPr>
+        <w:rPr>
+          <w:strike/>
+        </w:rPr>
+      </w:pPr>
+      <w:r>
+        <w:rPr>
+          <w:strike/>
           <w:lang w:val="en-GB"/>
         </w:rPr>
         <w:t>The variety of agricultural practices have increased over time in each region.</w:t>
@@ -1315,9 +1275,13 @@
           <w:ilvl w:val="0"/>
           <w:numId w:val="2"/>
         </w:numPr>
-      </w:pPr>
-      <w:r>
-        <w:rPr>
+        <w:rPr>
+          <w:strike/>
+        </w:rPr>
+      </w:pPr>
+      <w:r>
+        <w:rPr>
+          <w:strike/>
           <w:lang w:val="en-GB"/>
         </w:rPr>
         <w:t xml:space="preserve">The larger variety of agricultural practices, the more economic gain (in </w:t>
@@ -1325,6 +1289,7 @@
       <w:proofErr w:type="spellStart"/>
       <w:r>
         <w:rPr>
+          <w:strike/>
           <w:lang w:val="en-GB"/>
         </w:rPr>
         <w:t>production_euro</w:t>
@@ -1332,6 +1297,7 @@
       <w:proofErr w:type="spellEnd"/>
       <w:r>
         <w:rPr>
+          <w:strike/>
           <w:lang w:val="en-GB"/>
         </w:rPr>
         <w:t xml:space="preserve">) </w:t>
@@ -1339,6 +1305,7 @@
       <w:commentRangeStart w:id="1"/>
       <w:r>
         <w:rPr>
+          <w:strike/>
           <w:lang w:val="en-GB"/>
         </w:rPr>
         <w:t>and</w:t>
@@ -1347,11 +1314,13 @@
       <w:r>
         <w:rPr>
           <w:rStyle w:val="CommentReference"/>
+          <w:strike/>
         </w:rPr>
         <w:commentReference w:id="1"/>
       </w:r>
       <w:r>
         <w:rPr>
+          <w:strike/>
           <w:lang w:val="en-GB"/>
         </w:rPr>
         <w:t xml:space="preserve"> the greater the labour force. </w:t>
@@ -1363,9 +1332,13 @@
           <w:ilvl w:val="0"/>
           <w:numId w:val="2"/>
         </w:numPr>
-      </w:pPr>
-      <w:r>
-        <w:rPr>
+        <w:rPr>
+          <w:strike/>
+        </w:rPr>
+      </w:pPr>
+      <w:r>
+        <w:rPr>
+          <w:strike/>
           <w:lang w:val="en-GB"/>
         </w:rPr>
         <w:lastRenderedPageBreak/>
@@ -1374,6 +1347,7 @@
       <w:proofErr w:type="gramStart"/>
       <w:r>
         <w:rPr>
+          <w:strike/>
           <w:lang w:val="en-GB"/>
         </w:rPr>
         <w:t xml:space="preserve">in  </w:t>
@@ -1381,6 +1355,7 @@
       <w:proofErr w:type="spellStart"/>
       <w:r>
         <w:rPr>
+          <w:strike/>
           <w:lang w:val="en-GB"/>
         </w:rPr>
         <w:t>production</w:t>
@@ -1388,6 +1363,7 @@
       <w:proofErr w:type="gramEnd"/>
       <w:r>
         <w:rPr>
+          <w:strike/>
           <w:lang w:val="en-GB"/>
         </w:rPr>
         <w:t>_euro</w:t>
@@ -1741,70 +1717,6 @@
           </w:p>
         </w:tc>
       </w:tr>
-      <w:tr>
-        <w:tc>
-          <w:tcPr>
-            <w:tcW w:w="4247" w:type="dxa"/>
-          </w:tcPr>
-          <w:p>
-            <w:pPr>
-              <w:rPr>
-                <w:lang w:val="en-GB"/>
-              </w:rPr>
-            </w:pPr>
-            <w:r>
-              <w:rPr>
-                <w:lang w:val="en-GB"/>
-              </w:rPr>
-              <w:t>Grassland crops</w:t>
-            </w:r>
-          </w:p>
-        </w:tc>
-        <w:tc>
-          <w:tcPr>
-            <w:tcW w:w="4247" w:type="dxa"/>
-          </w:tcPr>
-          <w:p>
-            <w:pPr>
-              <w:rPr>
-                <w:lang w:val="en-GB"/>
-              </w:rPr>
-            </w:pPr>
-          </w:p>
-        </w:tc>
-      </w:tr>
-      <w:tr>
-        <w:tc>
-          <w:tcPr>
-            <w:tcW w:w="4247" w:type="dxa"/>
-          </w:tcPr>
-          <w:p>
-            <w:pPr>
-              <w:rPr>
-                <w:lang w:val="en-GB"/>
-              </w:rPr>
-            </w:pPr>
-            <w:r>
-              <w:rPr>
-                <w:lang w:val="en-GB"/>
-              </w:rPr>
-              <w:t>Livestock</w:t>
-            </w:r>
-          </w:p>
-        </w:tc>
-        <w:tc>
-          <w:tcPr>
-            <w:tcW w:w="4247" w:type="dxa"/>
-          </w:tcPr>
-          <w:p>
-            <w:pPr>
-              <w:rPr>
-                <w:lang w:val="en-GB"/>
-              </w:rPr>
-            </w:pPr>
-          </w:p>
-        </w:tc>
-      </w:tr>
     </w:tbl>
     <w:p>
       <w:pPr>
@@ -2188,6 +2100,102 @@
                 <w:color w:val="000000"/>
               </w:rPr>
             </w:pPr>
+            <w:proofErr w:type="spellStart"/>
+            <w:r>
+              <w:rPr>
+                <w:rFonts w:ascii="Calibri" w:hAnsi="Calibri" w:cs="Calibri"/>
+                <w:color w:val="000000"/>
+              </w:rPr>
+              <w:t>Number</w:t>
+            </w:r>
+            <w:proofErr w:type="spellEnd"/>
+            <w:r>
+              <w:rPr>
+                <w:rFonts w:ascii="Calibri" w:hAnsi="Calibri" w:cs="Calibri"/>
+                <w:color w:val="000000"/>
+              </w:rPr>
+              <w:t xml:space="preserve"> </w:t>
+            </w:r>
+            <w:proofErr w:type="spellStart"/>
+            <w:r>
+              <w:rPr>
+                <w:rFonts w:ascii="Calibri" w:hAnsi="Calibri" w:cs="Calibri"/>
+                <w:color w:val="000000"/>
+              </w:rPr>
+              <w:t>of</w:t>
+            </w:r>
+            <w:proofErr w:type="spellEnd"/>
+            <w:r>
+              <w:rPr>
+                <w:rFonts w:ascii="Calibri" w:hAnsi="Calibri" w:cs="Calibri"/>
+                <w:color w:val="000000"/>
+              </w:rPr>
+              <w:t xml:space="preserve"> </w:t>
+            </w:r>
+            <w:proofErr w:type="spellStart"/>
+            <w:r>
+              <w:rPr>
+                <w:rFonts w:ascii="Calibri" w:hAnsi="Calibri" w:cs="Calibri"/>
+                <w:color w:val="000000"/>
+              </w:rPr>
+              <w:t>farmers</w:t>
+            </w:r>
+            <w:proofErr w:type="spellEnd"/>
+            <w:r>
+              <w:rPr>
+                <w:rFonts w:ascii="Calibri" w:hAnsi="Calibri" w:cs="Calibri"/>
+                <w:color w:val="000000"/>
+              </w:rPr>
+              <w:t xml:space="preserve"> </w:t>
+            </w:r>
+            <w:proofErr w:type="spellStart"/>
+            <w:r>
+              <w:rPr>
+                <w:rFonts w:ascii="Calibri" w:hAnsi="Calibri" w:cs="Calibri"/>
+                <w:color w:val="000000"/>
+              </w:rPr>
+              <w:t>without</w:t>
+            </w:r>
+            <w:proofErr w:type="spellEnd"/>
+            <w:r>
+              <w:rPr>
+                <w:rFonts w:ascii="Calibri" w:hAnsi="Calibri" w:cs="Calibri"/>
+                <w:color w:val="000000"/>
+              </w:rPr>
+              <w:t xml:space="preserve"> </w:t>
+            </w:r>
+            <w:proofErr w:type="spellStart"/>
+            <w:r>
+              <w:rPr>
+                <w:rFonts w:ascii="Calibri" w:hAnsi="Calibri" w:cs="Calibri"/>
+                <w:color w:val="000000"/>
+              </w:rPr>
+              <w:t>education</w:t>
+            </w:r>
+            <w:proofErr w:type="spellEnd"/>
+            <w:r>
+              <w:rPr>
+                <w:rFonts w:ascii="Calibri" w:hAnsi="Calibri" w:cs="Calibri"/>
+                <w:color w:val="000000"/>
+              </w:rPr>
+              <w:t xml:space="preserve"> </w:t>
+            </w:r>
+            <w:proofErr w:type="spellStart"/>
+            <w:r>
+              <w:rPr>
+                <w:rFonts w:ascii="Calibri" w:hAnsi="Calibri" w:cs="Calibri"/>
+                <w:color w:val="000000"/>
+              </w:rPr>
+              <w:t>by</w:t>
+            </w:r>
+            <w:proofErr w:type="spellEnd"/>
+            <w:r>
+              <w:rPr>
+                <w:rFonts w:ascii="Calibri" w:hAnsi="Calibri" w:cs="Calibri"/>
+                <w:color w:val="000000"/>
+              </w:rPr>
+              <w:t xml:space="preserve"> freguesia</w:t>
+            </w:r>
           </w:p>
         </w:tc>
       </w:tr>
@@ -2202,12 +2210,20 @@
                 <w:lang w:val="en-GB"/>
               </w:rPr>
             </w:pPr>
+            <w:proofErr w:type="spellStart"/>
             <w:r>
               <w:rPr>
                 <w:lang w:val="en-GB"/>
               </w:rPr>
               <w:t>Edu_</w:t>
             </w:r>
+            <w:r>
+              <w:rPr>
+                <w:lang w:val="en-GB"/>
+              </w:rPr>
+              <w:t>basic</w:t>
+            </w:r>
+            <w:proofErr w:type="spellEnd"/>
           </w:p>
         </w:tc>
         <w:tc>
@@ -2221,6 +2237,102 @@
                 <w:color w:val="000000"/>
               </w:rPr>
             </w:pPr>
+            <w:proofErr w:type="spellStart"/>
+            <w:r>
+              <w:rPr>
+                <w:rFonts w:ascii="Calibri" w:hAnsi="Calibri" w:cs="Calibri"/>
+                <w:color w:val="000000"/>
+              </w:rPr>
+              <w:t>Number</w:t>
+            </w:r>
+            <w:proofErr w:type="spellEnd"/>
+            <w:r>
+              <w:rPr>
+                <w:rFonts w:ascii="Calibri" w:hAnsi="Calibri" w:cs="Calibri"/>
+                <w:color w:val="000000"/>
+              </w:rPr>
+              <w:t xml:space="preserve"> </w:t>
+            </w:r>
+            <w:proofErr w:type="spellStart"/>
+            <w:r>
+              <w:rPr>
+                <w:rFonts w:ascii="Calibri" w:hAnsi="Calibri" w:cs="Calibri"/>
+                <w:color w:val="000000"/>
+              </w:rPr>
+              <w:t>of</w:t>
+            </w:r>
+            <w:proofErr w:type="spellEnd"/>
+            <w:r>
+              <w:rPr>
+                <w:rFonts w:ascii="Calibri" w:hAnsi="Calibri" w:cs="Calibri"/>
+                <w:color w:val="000000"/>
+              </w:rPr>
+              <w:t xml:space="preserve"> </w:t>
+            </w:r>
+            <w:proofErr w:type="spellStart"/>
+            <w:r>
+              <w:rPr>
+                <w:rFonts w:ascii="Calibri" w:hAnsi="Calibri" w:cs="Calibri"/>
+                <w:color w:val="000000"/>
+              </w:rPr>
+              <w:t>farmers</w:t>
+            </w:r>
+            <w:proofErr w:type="spellEnd"/>
+            <w:r>
+              <w:rPr>
+                <w:rFonts w:ascii="Calibri" w:hAnsi="Calibri" w:cs="Calibri"/>
+                <w:color w:val="000000"/>
+              </w:rPr>
+              <w:t xml:space="preserve"> </w:t>
+            </w:r>
+            <w:proofErr w:type="spellStart"/>
+            <w:r>
+              <w:rPr>
+                <w:rFonts w:ascii="Calibri" w:hAnsi="Calibri" w:cs="Calibri"/>
+                <w:color w:val="000000"/>
+              </w:rPr>
+              <w:t>with</w:t>
+            </w:r>
+            <w:proofErr w:type="spellEnd"/>
+            <w:r>
+              <w:rPr>
+                <w:rFonts w:ascii="Calibri" w:hAnsi="Calibri" w:cs="Calibri"/>
+                <w:color w:val="000000"/>
+              </w:rPr>
+              <w:t xml:space="preserve"> basic </w:t>
+            </w:r>
+            <w:proofErr w:type="spellStart"/>
+            <w:r>
+              <w:rPr>
+                <w:rFonts w:ascii="Calibri" w:hAnsi="Calibri" w:cs="Calibri"/>
+                <w:color w:val="000000"/>
+              </w:rPr>
+              <w:t>education</w:t>
+            </w:r>
+            <w:proofErr w:type="spellEnd"/>
+            <w:r>
+              <w:rPr>
+                <w:rFonts w:ascii="Calibri" w:hAnsi="Calibri" w:cs="Calibri"/>
+                <w:color w:val="000000"/>
+              </w:rPr>
+              <w:t xml:space="preserve"> </w:t>
+            </w:r>
+            <w:proofErr w:type="spellStart"/>
+            <w:r>
+              <w:rPr>
+                <w:rFonts w:ascii="Calibri" w:hAnsi="Calibri" w:cs="Calibri"/>
+                <w:color w:val="000000"/>
+              </w:rPr>
+              <w:t>by</w:t>
+            </w:r>
+            <w:proofErr w:type="spellEnd"/>
+            <w:r>
+              <w:rPr>
+                <w:rFonts w:ascii="Calibri" w:hAnsi="Calibri" w:cs="Calibri"/>
+                <w:color w:val="000000"/>
+              </w:rPr>
+              <w:t xml:space="preserve"> freguesia</w:t>
+            </w:r>
           </w:p>
         </w:tc>
       </w:tr>
@@ -2235,12 +2347,20 @@
                 <w:lang w:val="en-GB"/>
               </w:rPr>
             </w:pPr>
+            <w:proofErr w:type="spellStart"/>
             <w:r>
               <w:rPr>
                 <w:lang w:val="en-GB"/>
               </w:rPr>
               <w:t>Edu</w:t>
             </w:r>
+            <w:r>
+              <w:rPr>
+                <w:lang w:val="en-GB"/>
+              </w:rPr>
+              <w:t>_secondary</w:t>
+            </w:r>
+            <w:proofErr w:type="spellEnd"/>
           </w:p>
         </w:tc>
         <w:tc>
@@ -2254,6 +2374,249 @@
                 <w:color w:val="000000"/>
               </w:rPr>
             </w:pPr>
+            <w:proofErr w:type="spellStart"/>
+            <w:r>
+              <w:rPr>
+                <w:rFonts w:ascii="Calibri" w:hAnsi="Calibri" w:cs="Calibri"/>
+                <w:color w:val="000000"/>
+              </w:rPr>
+              <w:t>Number</w:t>
+            </w:r>
+            <w:proofErr w:type="spellEnd"/>
+            <w:r>
+              <w:rPr>
+                <w:rFonts w:ascii="Calibri" w:hAnsi="Calibri" w:cs="Calibri"/>
+                <w:color w:val="000000"/>
+              </w:rPr>
+              <w:t xml:space="preserve"> </w:t>
+            </w:r>
+            <w:proofErr w:type="spellStart"/>
+            <w:r>
+              <w:rPr>
+                <w:rFonts w:ascii="Calibri" w:hAnsi="Calibri" w:cs="Calibri"/>
+                <w:color w:val="000000"/>
+              </w:rPr>
+              <w:t>of</w:t>
+            </w:r>
+            <w:proofErr w:type="spellEnd"/>
+            <w:r>
+              <w:rPr>
+                <w:rFonts w:ascii="Calibri" w:hAnsi="Calibri" w:cs="Calibri"/>
+                <w:color w:val="000000"/>
+              </w:rPr>
+              <w:t xml:space="preserve"> </w:t>
+            </w:r>
+            <w:proofErr w:type="spellStart"/>
+            <w:r>
+              <w:rPr>
+                <w:rFonts w:ascii="Calibri" w:hAnsi="Calibri" w:cs="Calibri"/>
+                <w:color w:val="000000"/>
+              </w:rPr>
+              <w:t>farmers</w:t>
+            </w:r>
+            <w:proofErr w:type="spellEnd"/>
+            <w:r>
+              <w:rPr>
+                <w:rFonts w:ascii="Calibri" w:hAnsi="Calibri" w:cs="Calibri"/>
+                <w:color w:val="000000"/>
+              </w:rPr>
+              <w:t xml:space="preserve"> </w:t>
+            </w:r>
+            <w:proofErr w:type="spellStart"/>
+            <w:r>
+              <w:rPr>
+                <w:rFonts w:ascii="Calibri" w:hAnsi="Calibri" w:cs="Calibri"/>
+                <w:color w:val="000000"/>
+              </w:rPr>
+              <w:t>with</w:t>
+            </w:r>
+            <w:proofErr w:type="spellEnd"/>
+            <w:r>
+              <w:rPr>
+                <w:rFonts w:ascii="Calibri" w:hAnsi="Calibri" w:cs="Calibri"/>
+                <w:color w:val="000000"/>
+              </w:rPr>
+              <w:t xml:space="preserve"> </w:t>
+            </w:r>
+            <w:proofErr w:type="spellStart"/>
+            <w:r>
+              <w:rPr>
+                <w:rFonts w:ascii="Calibri" w:hAnsi="Calibri" w:cs="Calibri"/>
+                <w:color w:val="000000"/>
+              </w:rPr>
+              <w:t>secondary</w:t>
+            </w:r>
+            <w:proofErr w:type="spellEnd"/>
+            <w:r>
+              <w:rPr>
+                <w:rFonts w:ascii="Calibri" w:hAnsi="Calibri" w:cs="Calibri"/>
+                <w:color w:val="000000"/>
+              </w:rPr>
+              <w:t xml:space="preserve"> </w:t>
+            </w:r>
+            <w:proofErr w:type="spellStart"/>
+            <w:r>
+              <w:rPr>
+                <w:rFonts w:ascii="Calibri" w:hAnsi="Calibri" w:cs="Calibri"/>
+                <w:color w:val="000000"/>
+              </w:rPr>
+              <w:t>education</w:t>
+            </w:r>
+            <w:proofErr w:type="spellEnd"/>
+            <w:r>
+              <w:rPr>
+                <w:rFonts w:ascii="Calibri" w:hAnsi="Calibri" w:cs="Calibri"/>
+                <w:color w:val="000000"/>
+              </w:rPr>
+              <w:t xml:space="preserve"> </w:t>
+            </w:r>
+            <w:proofErr w:type="spellStart"/>
+            <w:r>
+              <w:rPr>
+                <w:rFonts w:ascii="Calibri" w:hAnsi="Calibri" w:cs="Calibri"/>
+                <w:color w:val="000000"/>
+              </w:rPr>
+              <w:t>by</w:t>
+            </w:r>
+            <w:proofErr w:type="spellEnd"/>
+            <w:r>
+              <w:rPr>
+                <w:rFonts w:ascii="Calibri" w:hAnsi="Calibri" w:cs="Calibri"/>
+                <w:color w:val="000000"/>
+              </w:rPr>
+              <w:t xml:space="preserve"> freguesia</w:t>
+            </w:r>
+          </w:p>
+        </w:tc>
+      </w:tr>
+      <w:tr>
+        <w:tc>
+          <w:tcPr>
+            <w:tcW w:w="4247" w:type="dxa"/>
+          </w:tcPr>
+          <w:p>
+            <w:pPr>
+              <w:rPr>
+                <w:lang w:val="en-GB"/>
+              </w:rPr>
+            </w:pPr>
+            <w:proofErr w:type="spellStart"/>
+            <w:r>
+              <w:rPr>
+                <w:lang w:val="en-GB"/>
+              </w:rPr>
+              <w:t>Edu_superior</w:t>
+            </w:r>
+            <w:proofErr w:type="spellEnd"/>
+          </w:p>
+        </w:tc>
+        <w:tc>
+          <w:tcPr>
+            <w:tcW w:w="4247" w:type="dxa"/>
+          </w:tcPr>
+          <w:p>
+            <w:pPr>
+              <w:rPr>
+                <w:rFonts w:ascii="Calibri" w:hAnsi="Calibri" w:cs="Calibri"/>
+                <w:color w:val="000000"/>
+              </w:rPr>
+            </w:pPr>
+            <w:proofErr w:type="spellStart"/>
+            <w:r>
+              <w:rPr>
+                <w:rFonts w:ascii="Calibri" w:hAnsi="Calibri" w:cs="Calibri"/>
+                <w:color w:val="000000"/>
+              </w:rPr>
+              <w:t>Number</w:t>
+            </w:r>
+            <w:proofErr w:type="spellEnd"/>
+            <w:r>
+              <w:rPr>
+                <w:rFonts w:ascii="Calibri" w:hAnsi="Calibri" w:cs="Calibri"/>
+                <w:color w:val="000000"/>
+              </w:rPr>
+              <w:t xml:space="preserve"> </w:t>
+            </w:r>
+            <w:proofErr w:type="spellStart"/>
+            <w:r>
+              <w:rPr>
+                <w:rFonts w:ascii="Calibri" w:hAnsi="Calibri" w:cs="Calibri"/>
+                <w:color w:val="000000"/>
+              </w:rPr>
+              <w:t>of</w:t>
+            </w:r>
+            <w:proofErr w:type="spellEnd"/>
+            <w:r>
+              <w:rPr>
+                <w:rFonts w:ascii="Calibri" w:hAnsi="Calibri" w:cs="Calibri"/>
+                <w:color w:val="000000"/>
+              </w:rPr>
+              <w:t xml:space="preserve"> </w:t>
+            </w:r>
+            <w:proofErr w:type="spellStart"/>
+            <w:r>
+              <w:rPr>
+                <w:rFonts w:ascii="Calibri" w:hAnsi="Calibri" w:cs="Calibri"/>
+                <w:color w:val="000000"/>
+              </w:rPr>
+              <w:t>farmers</w:t>
+            </w:r>
+            <w:proofErr w:type="spellEnd"/>
+            <w:r>
+              <w:rPr>
+                <w:rFonts w:ascii="Calibri" w:hAnsi="Calibri" w:cs="Calibri"/>
+                <w:color w:val="000000"/>
+              </w:rPr>
+              <w:t xml:space="preserve"> </w:t>
+            </w:r>
+            <w:proofErr w:type="spellStart"/>
+            <w:r>
+              <w:rPr>
+                <w:rFonts w:ascii="Calibri" w:hAnsi="Calibri" w:cs="Calibri"/>
+                <w:color w:val="000000"/>
+              </w:rPr>
+              <w:t>with</w:t>
+            </w:r>
+            <w:proofErr w:type="spellEnd"/>
+            <w:r>
+              <w:rPr>
+                <w:rFonts w:ascii="Calibri" w:hAnsi="Calibri" w:cs="Calibri"/>
+                <w:color w:val="000000"/>
+              </w:rPr>
+              <w:t xml:space="preserve"> superior </w:t>
+            </w:r>
+            <w:proofErr w:type="spellStart"/>
+            <w:r>
+              <w:rPr>
+                <w:rFonts w:ascii="Calibri" w:hAnsi="Calibri" w:cs="Calibri"/>
+                <w:color w:val="000000"/>
+              </w:rPr>
+              <w:t>education</w:t>
+            </w:r>
+            <w:proofErr w:type="spellEnd"/>
+            <w:r>
+              <w:rPr>
+                <w:rFonts w:ascii="Calibri" w:hAnsi="Calibri" w:cs="Calibri"/>
+                <w:color w:val="000000"/>
+              </w:rPr>
+              <w:t xml:space="preserve"> </w:t>
+            </w:r>
+            <w:proofErr w:type="spellStart"/>
+            <w:r>
+              <w:rPr>
+                <w:rFonts w:ascii="Calibri" w:hAnsi="Calibri" w:cs="Calibri"/>
+                <w:color w:val="000000"/>
+              </w:rPr>
+              <w:t>by</w:t>
+            </w:r>
+            <w:proofErr w:type="spellEnd"/>
+            <w:r>
+              <w:rPr>
+                <w:rFonts w:ascii="Calibri" w:hAnsi="Calibri" w:cs="Calibri"/>
+                <w:color w:val="000000"/>
+              </w:rPr>
+              <w:t xml:space="preserve"> freguesia</w:t>
+            </w:r>
           </w:p>
         </w:tc>
       </w:tr>
@@ -2274,97 +2637,6 @@
     </w:p>
     <w:p>
       <w:pPr>
-        <w:rPr>
-          <w:lang w:val="en-GB"/>
-        </w:rPr>
-      </w:pPr>
-    </w:p>
-    <w:p>
-      <w:pPr>
-        <w:rPr>
-          <w:lang w:val="en-GB"/>
-        </w:rPr>
-      </w:pPr>
-    </w:p>
-    <w:p>
-      <w:pPr>
-        <w:rPr>
-          <w:lang w:val="en-GB"/>
-        </w:rPr>
-      </w:pPr>
-    </w:p>
-    <w:p>
-      <w:pPr>
-        <w:rPr>
-          <w:lang w:val="en-GB"/>
-        </w:rPr>
-      </w:pPr>
-    </w:p>
-    <w:p>
-      <w:pPr>
-        <w:rPr>
-          <w:lang w:val="en-GB"/>
-        </w:rPr>
-      </w:pPr>
-    </w:p>
-    <w:p>
-      <w:pPr>
-        <w:rPr>
-          <w:lang w:val="en-GB"/>
-        </w:rPr>
-      </w:pPr>
-    </w:p>
-    <w:p>
-      <w:pPr>
-        <w:rPr>
-          <w:lang w:val="en-GB"/>
-        </w:rPr>
-      </w:pPr>
-    </w:p>
-    <w:p>
-      <w:pPr>
-        <w:rPr>
-          <w:lang w:val="en-GB"/>
-        </w:rPr>
-      </w:pPr>
-    </w:p>
-    <w:p>
-      <w:pPr>
-        <w:rPr>
-          <w:lang w:val="en-GB"/>
-        </w:rPr>
-      </w:pPr>
-    </w:p>
-    <w:p>
-      <w:pPr>
-        <w:rPr>
-          <w:lang w:val="en-GB"/>
-        </w:rPr>
-      </w:pPr>
-    </w:p>
-    <w:p>
-      <w:pPr>
-        <w:rPr>
-          <w:lang w:val="en-GB"/>
-        </w:rPr>
-      </w:pPr>
-    </w:p>
-    <w:p>
-      <w:pPr>
-        <w:rPr>
-          <w:lang w:val="en-GB"/>
-        </w:rPr>
-      </w:pPr>
-    </w:p>
-    <w:p>
-      <w:pPr>
-        <w:rPr>
-          <w:lang w:val="en-GB"/>
-        </w:rPr>
-      </w:pPr>
-    </w:p>
-    <w:p>
-      <w:pPr>
         <w:pStyle w:val="Heading1"/>
         <w:rPr>
           <w:lang w:val="en-GB"/>
@@ -2375,6 +2647,7 @@
         <w:rPr>
           <w:lang w:val="en-GB"/>
         </w:rPr>
+        <w:lastRenderedPageBreak/>
         <w:t>Data Analyses</w:t>
       </w:r>
       <w:bookmarkEnd w:id="3"/>
@@ -2402,6 +2675,378 @@
       </w:r>
     </w:p>
     <w:p>
+      <w:r>
+        <w:t xml:space="preserve">To begin our exploratory data analysis, we began by looking at how our data was distributed. The main aspects of the data that we were looking at were the temporary and permanent agricultural activities broken down by the count of holding per </w:t>
+      </w:r>
+      <w:proofErr w:type="spellStart"/>
+      <w:r>
+        <w:t>freguesia</w:t>
+      </w:r>
+      <w:proofErr w:type="spellEnd"/>
+      <w:r>
+        <w:t xml:space="preserve"> (county) and the socio-economic factors</w:t>
+      </w:r>
+      <w:r>
+        <w:t xml:space="preserve"> ---</w:t>
+      </w:r>
+      <w:proofErr w:type="spellStart"/>
+      <w:r>
+        <w:t>labour</w:t>
+      </w:r>
+      <w:proofErr w:type="spellEnd"/>
+      <w:r>
+        <w:t xml:space="preserve"> type, education level, and production value,</w:t>
+      </w:r>
+      <w:r>
+        <w:t xml:space="preserve"> in each county all divided into the years 1989, 1999, 2009, and 2019. </w:t>
+      </w:r>
+      <w:r>
+        <w:t xml:space="preserve">We used histograms and scatter plots to understand the data distribution. </w:t>
+      </w:r>
+    </w:p>
+    <w:p/>
+    <w:p>
+      <w:r>
+        <w:t>Here we break down the data distribution by our categories of interest:</w:t>
+      </w:r>
+    </w:p>
+    <w:p/>
+    <w:p/>
+    <w:p/>
+    <w:p>
+      <w:r>
+        <w:rPr>
+          <w:noProof/>
+        </w:rPr>
+        <w:drawing>
+          <wp:inline distT="0" distB="0" distL="0" distR="0" wp14:anchorId="212CB3C2" wp14:editId="202C1473">
+            <wp:extent cx="6566719" cy="1652905"/>
+            <wp:effectExtent l="0" t="0" r="0" b="0"/>
+            <wp:docPr id="1" name="Picture 1" descr="A graph of a graph of a graph of a graph of a graph of a graph of a graph of a graph of a graph of a graph of a graph of a graph of a graph of&#10;&#10;Description automatically generated"/>
+            <wp:cNvGraphicFramePr>
+              <a:graphicFrameLocks xmlns:a="http://schemas.openxmlformats.org/drawingml/2006/main" noChangeAspect="1"/>
+            </wp:cNvGraphicFramePr>
+            <a:graphic xmlns:a="http://schemas.openxmlformats.org/drawingml/2006/main">
+              <a:graphicData uri="http://schemas.openxmlformats.org/drawingml/2006/picture">
+                <pic:pic xmlns:pic="http://schemas.openxmlformats.org/drawingml/2006/picture">
+                  <pic:nvPicPr>
+                    <pic:cNvPr id="1" name="Picture 1" descr="A graph of a graph of a graph of a graph of a graph of a graph of a graph of a graph of a graph of a graph of a graph of a graph of a graph of&#10;&#10;Description automatically generated"/>
+                    <pic:cNvPicPr/>
+                  </pic:nvPicPr>
+                  <pic:blipFill>
+                    <a:blip r:embed="rId10">
+                      <a:extLst>
+                        <a:ext uri="{28A0092B-C50C-407E-A947-70E740481C1C}">
+                          <a14:useLocalDpi xmlns:a14="http://schemas.microsoft.com/office/drawing/2010/main" val="0"/>
+                        </a:ext>
+                      </a:extLst>
+                    </a:blip>
+                    <a:stretch>
+                      <a:fillRect/>
+                    </a:stretch>
+                  </pic:blipFill>
+                  <pic:spPr>
+                    <a:xfrm>
+                      <a:off x="0" y="0"/>
+                      <a:ext cx="6681026" cy="1681677"/>
+                    </a:xfrm>
+                    <a:prstGeom prst="rect">
+                      <a:avLst/>
+                    </a:prstGeom>
+                  </pic:spPr>
+                </pic:pic>
+              </a:graphicData>
+            </a:graphic>
+          </wp:inline>
+        </w:drawing>
+      </w:r>
+    </w:p>
+    <w:p>
+      <w:r>
+        <w:t xml:space="preserve">This education information histogram demonstrates that a high count of farmers </w:t>
+      </w:r>
+      <w:proofErr w:type="gramStart"/>
+      <w:r>
+        <w:t>have</w:t>
+      </w:r>
+      <w:proofErr w:type="gramEnd"/>
+      <w:r>
+        <w:t xml:space="preserve"> basic education and secondary education. </w:t>
+      </w:r>
+    </w:p>
+    <w:p/>
+    <w:p>
+      <w:r>
+        <w:t xml:space="preserve">The next graphic explains how this information is broken down per year.   </w:t>
+      </w:r>
+      <w:r>
+        <w:rPr>
+          <w:noProof/>
+        </w:rPr>
+        <w:drawing>
+          <wp:inline distT="0" distB="0" distL="0" distR="0" wp14:anchorId="1A05ECA2" wp14:editId="38F83EDD">
+            <wp:extent cx="5337538" cy="2792273"/>
+            <wp:effectExtent l="0" t="0" r="0" b="1905"/>
+            <wp:docPr id="5" name="Picture 5"/>
+            <wp:cNvGraphicFramePr>
+              <a:graphicFrameLocks xmlns:a="http://schemas.openxmlformats.org/drawingml/2006/main" noChangeAspect="1"/>
+            </wp:cNvGraphicFramePr>
+            <a:graphic xmlns:a="http://schemas.openxmlformats.org/drawingml/2006/main">
+              <a:graphicData uri="http://schemas.openxmlformats.org/drawingml/2006/picture">
+                <pic:pic xmlns:pic="http://schemas.openxmlformats.org/drawingml/2006/picture">
+                  <pic:nvPicPr>
+                    <pic:cNvPr id="5" name="Picture 5"/>
+                    <pic:cNvPicPr/>
+                  </pic:nvPicPr>
+                  <pic:blipFill>
+                    <a:blip r:embed="rId11" cstate="print">
+                      <a:extLst>
+                        <a:ext uri="{28A0092B-C50C-407E-A947-70E740481C1C}">
+                          <a14:useLocalDpi xmlns:a14="http://schemas.microsoft.com/office/drawing/2010/main" val="0"/>
+                        </a:ext>
+                      </a:extLst>
+                    </a:blip>
+                    <a:stretch>
+                      <a:fillRect/>
+                    </a:stretch>
+                  </pic:blipFill>
+                  <pic:spPr>
+                    <a:xfrm>
+                      <a:off x="0" y="0"/>
+                      <a:ext cx="5337538" cy="2792273"/>
+                    </a:xfrm>
+                    <a:prstGeom prst="rect">
+                      <a:avLst/>
+                    </a:prstGeom>
+                  </pic:spPr>
+                </pic:pic>
+              </a:graphicData>
+            </a:graphic>
+          </wp:inline>
+        </w:drawing>
+      </w:r>
+    </w:p>
+    <w:p/>
+    <w:p/>
+    <w:p>
+      <w:r>
+        <w:lastRenderedPageBreak/>
+        <w:t xml:space="preserve">As </w:t>
+      </w:r>
+      <w:r>
+        <w:t>one</w:t>
+      </w:r>
+      <w:r>
+        <w:t xml:space="preserve"> would assum</w:t>
+      </w:r>
+      <w:r>
+        <w:t xml:space="preserve">e, farmers with no education is highest in 1989, indicated by the large amount of </w:t>
+      </w:r>
+      <w:r>
+        <w:t>purple</w:t>
+      </w:r>
+      <w:r>
+        <w:t xml:space="preserve"> </w:t>
+      </w:r>
+      <w:r>
+        <w:t>in the stacked bar plot</w:t>
+      </w:r>
+      <w:r>
+        <w:t>. And there is an increase in secondary and superior</w:t>
+      </w:r>
+      <w:r>
+        <w:t xml:space="preserve"> education by 2009 and 2019, as indicated by the </w:t>
+      </w:r>
+      <w:r>
+        <w:t>smaller</w:t>
+      </w:r>
+      <w:r>
+        <w:t xml:space="preserve"> </w:t>
+      </w:r>
+      <w:r>
+        <w:t>presence</w:t>
+      </w:r>
+      <w:r>
+        <w:t xml:space="preserve"> of </w:t>
+      </w:r>
+      <w:r>
+        <w:t>the blue bar and the higher portion of the green bars.</w:t>
+      </w:r>
+      <w:r>
+        <w:t xml:space="preserve"> </w:t>
+      </w:r>
+      <w:r>
+        <w:t xml:space="preserve">The large decrease in </w:t>
+      </w:r>
+      <w:r>
+        <w:t xml:space="preserve">the bar plots is also interesting as it implies that there are </w:t>
+      </w:r>
+      <w:proofErr w:type="gramStart"/>
+      <w:r>
+        <w:t>less</w:t>
+      </w:r>
+      <w:proofErr w:type="gramEnd"/>
+      <w:r>
+        <w:t xml:space="preserve"> individual farmers in Portugal since 1999. </w:t>
+      </w:r>
+    </w:p>
+    <w:p/>
+    <w:p/>
+    <w:p/>
+    <w:p>
+      <w:r>
+        <w:rPr>
+          <w:noProof/>
+        </w:rPr>
+        <w:drawing>
+          <wp:inline distT="0" distB="0" distL="0" distR="0" wp14:anchorId="0969A8BD" wp14:editId="1D34B6AC">
+            <wp:extent cx="5943600" cy="1991995"/>
+            <wp:effectExtent l="0" t="0" r="0" b="1905"/>
+            <wp:docPr id="4" name="Picture 4" descr="A group of blue and white rectangular shapes&#10;&#10;Description automatically generated"/>
+            <wp:cNvGraphicFramePr>
+              <a:graphicFrameLocks xmlns:a="http://schemas.openxmlformats.org/drawingml/2006/main" noChangeAspect="1"/>
+            </wp:cNvGraphicFramePr>
+            <a:graphic xmlns:a="http://schemas.openxmlformats.org/drawingml/2006/main">
+              <a:graphicData uri="http://schemas.openxmlformats.org/drawingml/2006/picture">
+                <pic:pic xmlns:pic="http://schemas.openxmlformats.org/drawingml/2006/picture">
+                  <pic:nvPicPr>
+                    <pic:cNvPr id="4" name="Picture 4" descr="A group of blue and white rectangular shapes&#10;&#10;Description automatically generated"/>
+                    <pic:cNvPicPr/>
+                  </pic:nvPicPr>
+                  <pic:blipFill>
+                    <a:blip r:embed="rId12" cstate="print">
+                      <a:extLst>
+                        <a:ext uri="{28A0092B-C50C-407E-A947-70E740481C1C}">
+                          <a14:useLocalDpi xmlns:a14="http://schemas.microsoft.com/office/drawing/2010/main" val="0"/>
+                        </a:ext>
+                      </a:extLst>
+                    </a:blip>
+                    <a:stretch>
+                      <a:fillRect/>
+                    </a:stretch>
+                  </pic:blipFill>
+                  <pic:spPr>
+                    <a:xfrm>
+                      <a:off x="0" y="0"/>
+                      <a:ext cx="5943600" cy="1991995"/>
+                    </a:xfrm>
+                    <a:prstGeom prst="rect">
+                      <a:avLst/>
+                    </a:prstGeom>
+                  </pic:spPr>
+                </pic:pic>
+              </a:graphicData>
+            </a:graphic>
+          </wp:inline>
+        </w:drawing>
+      </w:r>
+    </w:p>
+    <w:p/>
+    <w:p>
+      <w:r>
+        <w:rPr>
+          <w:b/>
+          <w:lang w:val="en-GB"/>
+        </w:rPr>
+        <w:t>Stacked bar plots to see how ag activities have changed over time</w:t>
+      </w:r>
+    </w:p>
+    <w:p>
+      <w:r>
+        <w:rPr>
+          <w:noProof/>
+        </w:rPr>
+        <w:drawing>
+          <wp:inline distT="0" distB="0" distL="0" distR="0" wp14:anchorId="2BAF64DE" wp14:editId="3CA26546">
+            <wp:extent cx="3075709" cy="2050473"/>
+            <wp:effectExtent l="0" t="0" r="0" b="0"/>
+            <wp:docPr id="3" name="Picture 3" descr="A graph with different colored bars&#10;&#10;Description automatically generated"/>
+            <wp:cNvGraphicFramePr>
+              <a:graphicFrameLocks xmlns:a="http://schemas.openxmlformats.org/drawingml/2006/main" noChangeAspect="1"/>
+            </wp:cNvGraphicFramePr>
+            <a:graphic xmlns:a="http://schemas.openxmlformats.org/drawingml/2006/main">
+              <a:graphicData uri="http://schemas.openxmlformats.org/drawingml/2006/picture">
+                <pic:pic xmlns:pic="http://schemas.openxmlformats.org/drawingml/2006/picture">
+                  <pic:nvPicPr>
+                    <pic:cNvPr id="3" name="Picture 3" descr="A graph with different colored bars&#10;&#10;Description automatically generated"/>
+                    <pic:cNvPicPr/>
+                  </pic:nvPicPr>
+                  <pic:blipFill>
+                    <a:blip r:embed="rId13" cstate="print">
+                      <a:extLst>
+                        <a:ext uri="{28A0092B-C50C-407E-A947-70E740481C1C}">
+                          <a14:useLocalDpi xmlns:a14="http://schemas.microsoft.com/office/drawing/2010/main" val="0"/>
+                        </a:ext>
+                      </a:extLst>
+                    </a:blip>
+                    <a:stretch>
+                      <a:fillRect/>
+                    </a:stretch>
+                  </pic:blipFill>
+                  <pic:spPr>
+                    <a:xfrm>
+                      <a:off x="0" y="0"/>
+                      <a:ext cx="3103324" cy="2068883"/>
+                    </a:xfrm>
+                    <a:prstGeom prst="rect">
+                      <a:avLst/>
+                    </a:prstGeom>
+                  </pic:spPr>
+                </pic:pic>
+              </a:graphicData>
+            </a:graphic>
+          </wp:inline>
+        </w:drawing>
+      </w:r>
+      <w:r>
+        <w:rPr>
+          <w:noProof/>
+        </w:rPr>
+        <w:drawing>
+          <wp:inline distT="0" distB="0" distL="0" distR="0" wp14:anchorId="1915E73B" wp14:editId="3CC52FA7">
+            <wp:extent cx="3473592" cy="2318327"/>
+            <wp:effectExtent l="0" t="0" r="0" b="6350"/>
+            <wp:docPr id="6" name="Picture 6" descr="A graph with different colored bars&#10;&#10;Description automatically generated"/>
+            <wp:cNvGraphicFramePr>
+              <a:graphicFrameLocks xmlns:a="http://schemas.openxmlformats.org/drawingml/2006/main" noChangeAspect="1"/>
+            </wp:cNvGraphicFramePr>
+            <a:graphic xmlns:a="http://schemas.openxmlformats.org/drawingml/2006/main">
+              <a:graphicData uri="http://schemas.openxmlformats.org/drawingml/2006/picture">
+                <pic:pic xmlns:pic="http://schemas.openxmlformats.org/drawingml/2006/picture">
+                  <pic:nvPicPr>
+                    <pic:cNvPr id="6" name="Picture 6" descr="A graph with different colored bars&#10;&#10;Description automatically generated"/>
+                    <pic:cNvPicPr/>
+                  </pic:nvPicPr>
+                  <pic:blipFill>
+                    <a:blip r:embed="rId14" cstate="print">
+                      <a:extLst>
+                        <a:ext uri="{28A0092B-C50C-407E-A947-70E740481C1C}">
+                          <a14:useLocalDpi xmlns:a14="http://schemas.microsoft.com/office/drawing/2010/main" val="0"/>
+                        </a:ext>
+                      </a:extLst>
+                    </a:blip>
+                    <a:stretch>
+                      <a:fillRect/>
+                    </a:stretch>
+                  </pic:blipFill>
+                  <pic:spPr>
+                    <a:xfrm>
+                      <a:off x="0" y="0"/>
+                      <a:ext cx="3591178" cy="2396806"/>
+                    </a:xfrm>
+                    <a:prstGeom prst="rect">
+                      <a:avLst/>
+                    </a:prstGeom>
+                  </pic:spPr>
+                </pic:pic>
+              </a:graphicData>
+            </a:graphic>
+          </wp:inline>
+        </w:drawing>
+      </w:r>
+    </w:p>
+    <w:p/>
+    <w:p>
       <w:pPr>
         <w:pStyle w:val="ListParagraph"/>
         <w:numPr>
@@ -2410,11 +3055,7 @@
         </w:numPr>
       </w:pPr>
       <w:r>
-        <w:rPr>
-          <w:b/>
-          <w:lang w:val="en-GB"/>
-        </w:rPr>
-        <w:t xml:space="preserve">Used histograms to get an idea of how the data is distributed </w:t>
+        <w:t>PCA to see how data varies (some variance over time but not too much)</w:t>
       </w:r>
     </w:p>
     <w:p>
@@ -2426,35 +3067,144 @@
         </w:numPr>
       </w:pPr>
       <w:r>
-        <w:rPr>
-          <w:b/>
-          <w:lang w:val="en-GB"/>
-        </w:rPr>
-        <w:t xml:space="preserve"> Scatter plots to see where groups of data fall on temporal scale</w:t>
+        <w:t xml:space="preserve">Other ideas… </w:t>
       </w:r>
     </w:p>
     <w:p>
       <w:pPr>
         <w:pStyle w:val="ListParagraph"/>
         <w:numPr>
-          <w:ilvl w:val="1"/>
+          <w:ilvl w:val="2"/>
           <w:numId w:val="8"/>
         </w:numPr>
       </w:pPr>
       <w:r>
-        <w:t>PCA to see how data varies (some variance over time but not too much)</w:t>
+        <w:rPr>
+          <w:rFonts w:ascii="Helvetica" w:eastAsiaTheme="minorHAnsi" w:hAnsi="Helvetica" w:cs="Helvetica"/>
+          <w:b/>
+          <w:bCs/>
+          <w:color w:val="000000"/>
+        </w:rPr>
+        <w:t xml:space="preserve">Add regions —adds to exploration, influences how crops will grow! —&gt; add </w:t>
+      </w:r>
+      <w:proofErr w:type="spellStart"/>
+      <w:r>
+        <w:rPr>
+          <w:rFonts w:ascii="Helvetica" w:eastAsiaTheme="minorHAnsi" w:hAnsi="Helvetica" w:cs="Helvetica"/>
+          <w:b/>
+          <w:bCs/>
+          <w:color w:val="000000"/>
+        </w:rPr>
+        <w:t>nutsIII</w:t>
+      </w:r>
+      <w:proofErr w:type="spellEnd"/>
+      <w:r>
+        <w:rPr>
+          <w:rFonts w:ascii="Helvetica" w:eastAsiaTheme="minorHAnsi" w:hAnsi="Helvetica" w:cs="Helvetica"/>
+          <w:b/>
+          <w:bCs/>
+          <w:color w:val="000000"/>
+        </w:rPr>
+        <w:t xml:space="preserve"> to our dataset</w:t>
+      </w:r>
+      <w:r>
+        <w:rPr>
+          <w:rFonts w:ascii="Helvetica" w:eastAsiaTheme="minorHAnsi" w:hAnsi="Helvetica" w:cs="Helvetica"/>
+          <w:b/>
+          <w:bCs/>
+          <w:color w:val="000000"/>
+        </w:rPr>
+        <w:t xml:space="preserve"> </w:t>
       </w:r>
     </w:p>
     <w:p>
       <w:pPr>
         <w:pStyle w:val="ListParagraph"/>
         <w:numPr>
-          <w:ilvl w:val="1"/>
+          <w:ilvl w:val="3"/>
           <w:numId w:val="8"/>
         </w:numPr>
       </w:pPr>
       <w:r>
-        <w:t xml:space="preserve">Other ideas… </w:t>
+        <w:rPr>
+          <w:rFonts w:ascii="Helvetica" w:eastAsiaTheme="minorHAnsi" w:hAnsi="Helvetica" w:cs="Helvetica"/>
+          <w:b/>
+          <w:bCs/>
+          <w:color w:val="000000"/>
+        </w:rPr>
+        <w:t>—&gt; this will help us to see if region the better separator of ag activity difference</w:t>
+      </w:r>
+    </w:p>
+    <w:p>
+      <w:pPr>
+        <w:pStyle w:val="ListParagraph"/>
+        <w:numPr>
+          <w:ilvl w:val="2"/>
+          <w:numId w:val="8"/>
+        </w:numPr>
+      </w:pPr>
+      <w:r>
+        <w:t xml:space="preserve">run a discriminate analysis to check which axis best separates the 4 years group. </w:t>
+      </w:r>
+    </w:p>
+    <w:p>
+      <w:pPr>
+        <w:pStyle w:val="ListParagraph"/>
+        <w:numPr>
+          <w:ilvl w:val="2"/>
+          <w:numId w:val="8"/>
+        </w:numPr>
+      </w:pPr>
+      <w:r>
+        <w:t>Main goal: indicate which crops are most varied by year</w:t>
+      </w:r>
+    </w:p>
+    <w:p>
+      <w:pPr>
+        <w:pStyle w:val="ListParagraph"/>
+        <w:numPr>
+          <w:ilvl w:val="2"/>
+          <w:numId w:val="8"/>
+        </w:numPr>
+      </w:pPr>
+      <w:r>
+        <w:t>—&gt; ex: this axis explains the most variation between the years</w:t>
+      </w:r>
+    </w:p>
+    <w:p>
+      <w:pPr>
+        <w:pStyle w:val="ListParagraph"/>
+        <w:numPr>
+          <w:ilvl w:val="2"/>
+          <w:numId w:val="8"/>
+        </w:numPr>
+      </w:pPr>
+      <w:r>
+        <w:t>—&gt; relate this axis (each coordinate value) to the socio-econ factor</w:t>
+      </w:r>
+    </w:p>
+    <w:p>
+      <w:pPr>
+        <w:pStyle w:val="ListParagraph"/>
+        <w:numPr>
+          <w:ilvl w:val="2"/>
+          <w:numId w:val="8"/>
+        </w:numPr>
+      </w:pPr>
+      <w:r>
+        <w:t>The value that explains the difference in years in terms of crops as best as possible. This will be correlated w some crop</w:t>
+      </w:r>
+    </w:p>
+    <w:p>
+      <w:pPr>
+        <w:pStyle w:val="ListParagraph"/>
+        <w:numPr>
+          <w:ilvl w:val="0"/>
+          <w:numId w:val="12"/>
+        </w:numPr>
+      </w:pPr>
+      <w:r>
+        <w:t>How? Using a linear regression relate this axis to each socio-icon variable</w:t>
       </w:r>
     </w:p>
     <w:p>
@@ -2584,15 +3334,7 @@
       </w:r>
       <w:proofErr w:type="gramEnd"/>
       <w:r>
-        <w:t xml:space="preserve"> related </w:t>
-      </w:r>
-      <w:proofErr w:type="gramStart"/>
-      <w:r>
-        <w:t>with</w:t>
-      </w:r>
-      <w:proofErr w:type="gramEnd"/>
-      <w:r>
-        <w:t xml:space="preserve"> changes in socio-economic indicators?</w:t>
+        <w:t xml:space="preserve"> related with changes in socio-economic indicators?</w:t>
       </w:r>
     </w:p>
     <w:p>
@@ -2845,7 +3587,7 @@
 </file>
 
 <file path=word/comments.xml><?xml version="1.0" encoding="utf-8"?>
-<w:comments xmlns:wpc="http://schemas.microsoft.com/office/word/2010/wordprocessingCanvas" xmlns:cx="http://schemas.microsoft.com/office/drawing/2014/chartex" xmlns:cx1="http://schemas.microsoft.com/office/drawing/2015/9/8/chartex" xmlns:cx2="http://schemas.microsoft.com/office/drawing/2015/10/21/chartex" xmlns:cx3="http://schemas.microsoft.com/office/drawing/2016/5/9/chartex" xmlns:cx4="http://schemas.microsoft.com/office/drawing/2016/5/10/chartex" xmlns:cx5="http://schemas.microsoft.com/office/drawing/2016/5/11/chartex" xmlns:cx6="http://schemas.microsoft.com/office/drawing/2016/5/12/chartex" xmlns:cx7="http://schemas.microsoft.com/office/drawing/2016/5/13/chartex" xmlns:cx8="http://schemas.microsoft.com/office/drawing/2016/5/14/chartex" xmlns:mc="http://schemas.openxmlformats.org/markup-compatibility/2006" xmlns:aink="http://schemas.microsoft.com/office/drawing/2016/ink" xmlns:am3d="http://schemas.microsoft.com/office/drawing/2017/model3d" xmlns:o="urn:schemas-microsoft-com:office:office" xmlns:oel="http://schemas.microsoft.com/office/2019/extlst" xmlns:r="http://schemas.openxmlformats.org/officeDocument/2006/relationships" xmlns:m="http://schemas.openxmlformats.org/officeDocument/2006/math" xmlns:v="urn:schemas-microsoft-com:vml" xmlns:wp14="http://schemas.microsoft.com/office/word/2010/wordprocessingDrawing" xmlns:wp="http://schemas.openxmlformats.org/drawingml/2006/wordprocessingDrawing" xmlns:w10="urn:schemas-microsoft-com:office:word" xmlns:w="http://schemas.openxmlformats.org/wordprocessingml/2006/main" xmlns:w14="http://schemas.microsoft.com/office/word/2010/wordml" xmlns:w15="http://schemas.microsoft.com/office/word/2012/wordml" xmlns:w16cex="http://schemas.microsoft.com/office/word/2018/wordml/cex" xmlns:w16cid="http://schemas.microsoft.com/office/word/2016/wordml/cid" xmlns:w16="http://schemas.microsoft.com/office/word/2018/wordml" xmlns:w16du="http://schemas.microsoft.com/office/word/2023/wordml/word16du" xmlns:w16sdtdh="http://schemas.microsoft.com/office/word/2020/wordml/sdtdatahash" xmlns:w16se="http://schemas.microsoft.com/office/word/2015/wordml/symex" xmlns:wpg="http://schemas.microsoft.com/office/word/2010/wordprocessingGroup" xmlns:wpi="http://schemas.microsoft.com/office/word/2010/wordprocessingInk" xmlns:wne="http://schemas.microsoft.com/office/word/2006/wordml" xmlns:wps="http://schemas.microsoft.com/office/word/2010/wordprocessingShape" mc:Ignorable="w14 w15 w16se w16cid w16 w16cex w16sdtdh w16du wp14">
+<w:comments xmlns:wpc="http://schemas.microsoft.com/office/word/2010/wordprocessingCanvas" xmlns:cx="http://schemas.microsoft.com/office/drawing/2014/chartex" xmlns:cx1="http://schemas.microsoft.com/office/drawing/2015/9/8/chartex" xmlns:cx2="http://schemas.microsoft.com/office/drawing/2015/10/21/chartex" xmlns:cx3="http://schemas.microsoft.com/office/drawing/2016/5/9/chartex" xmlns:cx4="http://schemas.microsoft.com/office/drawing/2016/5/10/chartex" xmlns:cx5="http://schemas.microsoft.com/office/drawing/2016/5/11/chartex" xmlns:cx6="http://schemas.microsoft.com/office/drawing/2016/5/12/chartex" xmlns:cx7="http://schemas.microsoft.com/office/drawing/2016/5/13/chartex" xmlns:cx8="http://schemas.microsoft.com/office/drawing/2016/5/14/chartex" xmlns:mc="http://schemas.openxmlformats.org/markup-compatibility/2006" xmlns:aink="http://schemas.microsoft.com/office/drawing/2016/ink" xmlns:am3d="http://schemas.microsoft.com/office/drawing/2017/model3d" xmlns:o="urn:schemas-microsoft-com:office:office" xmlns:r="http://schemas.openxmlformats.org/officeDocument/2006/relationships" xmlns:m="http://schemas.openxmlformats.org/officeDocument/2006/math" xmlns:v="urn:schemas-microsoft-com:vml" xmlns:wp14="http://schemas.microsoft.com/office/word/2010/wordprocessingDrawing" xmlns:wp="http://schemas.openxmlformats.org/drawingml/2006/wordprocessingDrawing" xmlns:w10="urn:schemas-microsoft-com:office:word" xmlns:w="http://schemas.openxmlformats.org/wordprocessingml/2006/main" xmlns:w14="http://schemas.microsoft.com/office/word/2010/wordml" xmlns:w15="http://schemas.microsoft.com/office/word/2012/wordml" xmlns:w16cex="http://schemas.microsoft.com/office/word/2018/wordml/cex" xmlns:w16cid="http://schemas.microsoft.com/office/word/2016/wordml/cid" xmlns:w16="http://schemas.microsoft.com/office/word/2018/wordml" xmlns:w16sdtdh="http://schemas.microsoft.com/office/word/2020/wordml/sdtdatahash" xmlns:w16se="http://schemas.microsoft.com/office/word/2015/wordml/symex" xmlns:wpg="http://schemas.microsoft.com/office/word/2010/wordprocessingGroup" xmlns:wpi="http://schemas.microsoft.com/office/word/2010/wordprocessingInk" xmlns:wne="http://schemas.microsoft.com/office/word/2006/wordml" xmlns:wps="http://schemas.microsoft.com/office/word/2010/wordprocessingShape" mc:Ignorable="w14 w15 w16se w16cid w16 w16cex w16sdtdh wp14">
   <w:comment w:id="1" w:author="Diana Luísa Santos Martins" w:date="2024-06-14T15:30:00Z" w:initials="DS">
     <w:p>
       <w:pPr>
@@ -2866,25 +3608,25 @@
 </file>
 
 <file path=word/commentsExtended.xml><?xml version="1.0" encoding="utf-8"?>
-<w15:commentsEx xmlns:wpc="http://schemas.microsoft.com/office/word/2010/wordprocessingCanvas" xmlns:cx="http://schemas.microsoft.com/office/drawing/2014/chartex" xmlns:cx1="http://schemas.microsoft.com/office/drawing/2015/9/8/chartex" xmlns:cx2="http://schemas.microsoft.com/office/drawing/2015/10/21/chartex" xmlns:cx3="http://schemas.microsoft.com/office/drawing/2016/5/9/chartex" xmlns:cx4="http://schemas.microsoft.com/office/drawing/2016/5/10/chartex" xmlns:cx5="http://schemas.microsoft.com/office/drawing/2016/5/11/chartex" xmlns:cx6="http://schemas.microsoft.com/office/drawing/2016/5/12/chartex" xmlns:cx7="http://schemas.microsoft.com/office/drawing/2016/5/13/chartex" xmlns:cx8="http://schemas.microsoft.com/office/drawing/2016/5/14/chartex" xmlns:mc="http://schemas.openxmlformats.org/markup-compatibility/2006" xmlns:aink="http://schemas.microsoft.com/office/drawing/2016/ink" xmlns:am3d="http://schemas.microsoft.com/office/drawing/2017/model3d" xmlns:o="urn:schemas-microsoft-com:office:office" xmlns:oel="http://schemas.microsoft.com/office/2019/extlst" xmlns:r="http://schemas.openxmlformats.org/officeDocument/2006/relationships" xmlns:m="http://schemas.openxmlformats.org/officeDocument/2006/math" xmlns:v="urn:schemas-microsoft-com:vml" xmlns:wp14="http://schemas.microsoft.com/office/word/2010/wordprocessingDrawing" xmlns:wp="http://schemas.openxmlformats.org/drawingml/2006/wordprocessingDrawing" xmlns:w10="urn:schemas-microsoft-com:office:word" xmlns:w="http://schemas.openxmlformats.org/wordprocessingml/2006/main" xmlns:w14="http://schemas.microsoft.com/office/word/2010/wordml" xmlns:w15="http://schemas.microsoft.com/office/word/2012/wordml" xmlns:w16cex="http://schemas.microsoft.com/office/word/2018/wordml/cex" xmlns:w16cid="http://schemas.microsoft.com/office/word/2016/wordml/cid" xmlns:w16="http://schemas.microsoft.com/office/word/2018/wordml" xmlns:w16du="http://schemas.microsoft.com/office/word/2023/wordml/word16du" xmlns:w16sdtdh="http://schemas.microsoft.com/office/word/2020/wordml/sdtdatahash" xmlns:w16se="http://schemas.microsoft.com/office/word/2015/wordml/symex" xmlns:wpg="http://schemas.microsoft.com/office/word/2010/wordprocessingGroup" xmlns:wpi="http://schemas.microsoft.com/office/word/2010/wordprocessingInk" xmlns:wne="http://schemas.microsoft.com/office/word/2006/wordml" xmlns:wps="http://schemas.microsoft.com/office/word/2010/wordprocessingShape" mc:Ignorable="w14 w15 w16se w16cid w16 w16cex w16sdtdh w16du wp14">
+<w15:commentsEx xmlns:wpc="http://schemas.microsoft.com/office/word/2010/wordprocessingCanvas" xmlns:cx="http://schemas.microsoft.com/office/drawing/2014/chartex" xmlns:cx1="http://schemas.microsoft.com/office/drawing/2015/9/8/chartex" xmlns:cx2="http://schemas.microsoft.com/office/drawing/2015/10/21/chartex" xmlns:cx3="http://schemas.microsoft.com/office/drawing/2016/5/9/chartex" xmlns:cx4="http://schemas.microsoft.com/office/drawing/2016/5/10/chartex" xmlns:cx5="http://schemas.microsoft.com/office/drawing/2016/5/11/chartex" xmlns:cx6="http://schemas.microsoft.com/office/drawing/2016/5/12/chartex" xmlns:cx7="http://schemas.microsoft.com/office/drawing/2016/5/13/chartex" xmlns:cx8="http://schemas.microsoft.com/office/drawing/2016/5/14/chartex" xmlns:mc="http://schemas.openxmlformats.org/markup-compatibility/2006" xmlns:aink="http://schemas.microsoft.com/office/drawing/2016/ink" xmlns:am3d="http://schemas.microsoft.com/office/drawing/2017/model3d" xmlns:o="urn:schemas-microsoft-com:office:office" xmlns:r="http://schemas.openxmlformats.org/officeDocument/2006/relationships" xmlns:m="http://schemas.openxmlformats.org/officeDocument/2006/math" xmlns:v="urn:schemas-microsoft-com:vml" xmlns:wp14="http://schemas.microsoft.com/office/word/2010/wordprocessingDrawing" xmlns:wp="http://schemas.openxmlformats.org/drawingml/2006/wordprocessingDrawing" xmlns:w10="urn:schemas-microsoft-com:office:word" xmlns:w="http://schemas.openxmlformats.org/wordprocessingml/2006/main" xmlns:w14="http://schemas.microsoft.com/office/word/2010/wordml" xmlns:w15="http://schemas.microsoft.com/office/word/2012/wordml" xmlns:w16cex="http://schemas.microsoft.com/office/word/2018/wordml/cex" xmlns:w16cid="http://schemas.microsoft.com/office/word/2016/wordml/cid" xmlns:w16="http://schemas.microsoft.com/office/word/2018/wordml" xmlns:w16sdtdh="http://schemas.microsoft.com/office/word/2020/wordml/sdtdatahash" xmlns:w16se="http://schemas.microsoft.com/office/word/2015/wordml/symex" xmlns:wpg="http://schemas.microsoft.com/office/word/2010/wordprocessingGroup" xmlns:wpi="http://schemas.microsoft.com/office/word/2010/wordprocessingInk" xmlns:wne="http://schemas.microsoft.com/office/word/2006/wordml" xmlns:wps="http://schemas.microsoft.com/office/word/2010/wordprocessingShape" mc:Ignorable="w14 w15 w16se w16cid w16 w16cex w16sdtdh wp14">
   <w15:commentEx w15:paraId="778FA554" w15:done="0"/>
 </w15:commentsEx>
 </file>
 
 <file path=word/commentsExtensible.xml><?xml version="1.0" encoding="utf-8"?>
-<w16cex:commentsExtensible xmlns:wpc="http://schemas.microsoft.com/office/word/2010/wordprocessingCanvas" xmlns:cx="http://schemas.microsoft.com/office/drawing/2014/chartex" xmlns:cx1="http://schemas.microsoft.com/office/drawing/2015/9/8/chartex" xmlns:cx2="http://schemas.microsoft.com/office/drawing/2015/10/21/chartex" xmlns:cx3="http://schemas.microsoft.com/office/drawing/2016/5/9/chartex" xmlns:cx4="http://schemas.microsoft.com/office/drawing/2016/5/10/chartex" xmlns:cx5="http://schemas.microsoft.com/office/drawing/2016/5/11/chartex" xmlns:cx6="http://schemas.microsoft.com/office/drawing/2016/5/12/chartex" xmlns:cx7="http://schemas.microsoft.com/office/drawing/2016/5/13/chartex" xmlns:cx8="http://schemas.microsoft.com/office/drawing/2016/5/14/chartex" xmlns:cr="http://schemas.microsoft.com/office/comments/2020/reactions" xmlns:mc="http://schemas.openxmlformats.org/markup-compatibility/2006" xmlns:aink="http://schemas.microsoft.com/office/drawing/2016/ink" xmlns:am3d="http://schemas.microsoft.com/office/drawing/2017/model3d" xmlns:o="urn:schemas-microsoft-com:office:office" xmlns:oel="http://schemas.microsoft.com/office/2019/extlst" xmlns:r="http://schemas.openxmlformats.org/officeDocument/2006/relationships" xmlns:m="http://schemas.openxmlformats.org/officeDocument/2006/math" xmlns:v="urn:schemas-microsoft-com:vml" xmlns:wp14="http://schemas.microsoft.com/office/word/2010/wordprocessingDrawing" xmlns:wp="http://schemas.openxmlformats.org/drawingml/2006/wordprocessingDrawing" xmlns:w10="urn:schemas-microsoft-com:office:word" xmlns:w="http://schemas.openxmlformats.org/wordprocessingml/2006/main" xmlns:w14="http://schemas.microsoft.com/office/word/2010/wordml" xmlns:w15="http://schemas.microsoft.com/office/word/2012/wordml" xmlns:w16cex="http://schemas.microsoft.com/office/word/2018/wordml/cex" xmlns:w16cid="http://schemas.microsoft.com/office/word/2016/wordml/cid" xmlns:w16="http://schemas.microsoft.com/office/word/2018/wordml" xmlns:w16du="http://schemas.microsoft.com/office/word/2023/wordml/word16du" xmlns:w16sdtdh="http://schemas.microsoft.com/office/word/2020/wordml/sdtdatahash" xmlns:w16se="http://schemas.microsoft.com/office/word/2015/wordml/symex" xmlns:wpg="http://schemas.microsoft.com/office/word/2010/wordprocessingGroup" xmlns:wpi="http://schemas.microsoft.com/office/word/2010/wordprocessingInk" xmlns:wne="http://schemas.microsoft.com/office/word/2006/wordml" xmlns:wps="http://schemas.microsoft.com/office/word/2010/wordprocessingShape" mc:Ignorable="w14 w15 w16se w16cid w16 w16cex w16sdtdh cr w16du wp14">
+<w16cex:commentsExtensible xmlns:wpc="http://schemas.microsoft.com/office/word/2010/wordprocessingCanvas" xmlns:cx="http://schemas.microsoft.com/office/drawing/2014/chartex" xmlns:cx1="http://schemas.microsoft.com/office/drawing/2015/9/8/chartex" xmlns:cx2="http://schemas.microsoft.com/office/drawing/2015/10/21/chartex" xmlns:cx3="http://schemas.microsoft.com/office/drawing/2016/5/9/chartex" xmlns:cx4="http://schemas.microsoft.com/office/drawing/2016/5/10/chartex" xmlns:cx5="http://schemas.microsoft.com/office/drawing/2016/5/11/chartex" xmlns:cx6="http://schemas.microsoft.com/office/drawing/2016/5/12/chartex" xmlns:cx7="http://schemas.microsoft.com/office/drawing/2016/5/13/chartex" xmlns:cx8="http://schemas.microsoft.com/office/drawing/2016/5/14/chartex" xmlns:mc="http://schemas.openxmlformats.org/markup-compatibility/2006" xmlns:aink="http://schemas.microsoft.com/office/drawing/2016/ink" xmlns:am3d="http://schemas.microsoft.com/office/drawing/2017/model3d" xmlns:o="urn:schemas-microsoft-com:office:office" xmlns:r="http://schemas.openxmlformats.org/officeDocument/2006/relationships" xmlns:m="http://schemas.openxmlformats.org/officeDocument/2006/math" xmlns:v="urn:schemas-microsoft-com:vml" xmlns:wp14="http://schemas.microsoft.com/office/word/2010/wordprocessingDrawing" xmlns:wp="http://schemas.openxmlformats.org/drawingml/2006/wordprocessingDrawing" xmlns:w10="urn:schemas-microsoft-com:office:word" xmlns:w="http://schemas.openxmlformats.org/wordprocessingml/2006/main" xmlns:w14="http://schemas.microsoft.com/office/word/2010/wordml" xmlns:w15="http://schemas.microsoft.com/office/word/2012/wordml" xmlns:w16cex="http://schemas.microsoft.com/office/word/2018/wordml/cex" xmlns:w16cid="http://schemas.microsoft.com/office/word/2016/wordml/cid" xmlns:w16="http://schemas.microsoft.com/office/word/2018/wordml" xmlns:w16sdtdh="http://schemas.microsoft.com/office/word/2020/wordml/sdtdatahash" xmlns:w16se="http://schemas.microsoft.com/office/word/2015/wordml/symex" xmlns:wpg="http://schemas.microsoft.com/office/word/2010/wordprocessingGroup" xmlns:wpi="http://schemas.microsoft.com/office/word/2010/wordprocessingInk" xmlns:wne="http://schemas.microsoft.com/office/word/2006/wordml" xmlns:wps="http://schemas.microsoft.com/office/word/2010/wordprocessingShape" mc:Ignorable="w14 w15 w16se w16cid w16 w16cex w16sdtdh wp14">
   <w16cex:commentExtensible w16cex:durableId="4CC972C9" w16cex:dateUtc="2024-06-14T14:30:00Z"/>
 </w16cex:commentsExtensible>
 </file>
 
 <file path=word/commentsIds.xml><?xml version="1.0" encoding="utf-8"?>
-<w16cid:commentsIds xmlns:wpc="http://schemas.microsoft.com/office/word/2010/wordprocessingCanvas" xmlns:cx="http://schemas.microsoft.com/office/drawing/2014/chartex" xmlns:cx1="http://schemas.microsoft.com/office/drawing/2015/9/8/chartex" xmlns:cx2="http://schemas.microsoft.com/office/drawing/2015/10/21/chartex" xmlns:cx3="http://schemas.microsoft.com/office/drawing/2016/5/9/chartex" xmlns:cx4="http://schemas.microsoft.com/office/drawing/2016/5/10/chartex" xmlns:cx5="http://schemas.microsoft.com/office/drawing/2016/5/11/chartex" xmlns:cx6="http://schemas.microsoft.com/office/drawing/2016/5/12/chartex" xmlns:cx7="http://schemas.microsoft.com/office/drawing/2016/5/13/chartex" xmlns:cx8="http://schemas.microsoft.com/office/drawing/2016/5/14/chartex" xmlns:mc="http://schemas.openxmlformats.org/markup-compatibility/2006" xmlns:aink="http://schemas.microsoft.com/office/drawing/2016/ink" xmlns:am3d="http://schemas.microsoft.com/office/drawing/2017/model3d" xmlns:o="urn:schemas-microsoft-com:office:office" xmlns:oel="http://schemas.microsoft.com/office/2019/extlst" xmlns:r="http://schemas.openxmlformats.org/officeDocument/2006/relationships" xmlns:m="http://schemas.openxmlformats.org/officeDocument/2006/math" xmlns:v="urn:schemas-microsoft-com:vml" xmlns:wp14="http://schemas.microsoft.com/office/word/2010/wordprocessingDrawing" xmlns:wp="http://schemas.openxmlformats.org/drawingml/2006/wordprocessingDrawing" xmlns:w10="urn:schemas-microsoft-com:office:word" xmlns:w="http://schemas.openxmlformats.org/wordprocessingml/2006/main" xmlns:w14="http://schemas.microsoft.com/office/word/2010/wordml" xmlns:w15="http://schemas.microsoft.com/office/word/2012/wordml" xmlns:w16cex="http://schemas.microsoft.com/office/word/2018/wordml/cex" xmlns:w16cid="http://schemas.microsoft.com/office/word/2016/wordml/cid" xmlns:w16="http://schemas.microsoft.com/office/word/2018/wordml" xmlns:w16du="http://schemas.microsoft.com/office/word/2023/wordml/word16du" xmlns:w16sdtdh="http://schemas.microsoft.com/office/word/2020/wordml/sdtdatahash" xmlns:w16se="http://schemas.microsoft.com/office/word/2015/wordml/symex" xmlns:wpg="http://schemas.microsoft.com/office/word/2010/wordprocessingGroup" xmlns:wpi="http://schemas.microsoft.com/office/word/2010/wordprocessingInk" xmlns:wne="http://schemas.microsoft.com/office/word/2006/wordml" xmlns:wps="http://schemas.microsoft.com/office/word/2010/wordprocessingShape" mc:Ignorable="w14 w15 w16se w16cid w16 w16cex w16sdtdh w16du wp14">
+<w16cid:commentsIds xmlns:wpc="http://schemas.microsoft.com/office/word/2010/wordprocessingCanvas" xmlns:cx="http://schemas.microsoft.com/office/drawing/2014/chartex" xmlns:cx1="http://schemas.microsoft.com/office/drawing/2015/9/8/chartex" xmlns:cx2="http://schemas.microsoft.com/office/drawing/2015/10/21/chartex" xmlns:cx3="http://schemas.microsoft.com/office/drawing/2016/5/9/chartex" xmlns:cx4="http://schemas.microsoft.com/office/drawing/2016/5/10/chartex" xmlns:cx5="http://schemas.microsoft.com/office/drawing/2016/5/11/chartex" xmlns:cx6="http://schemas.microsoft.com/office/drawing/2016/5/12/chartex" xmlns:cx7="http://schemas.microsoft.com/office/drawing/2016/5/13/chartex" xmlns:cx8="http://schemas.microsoft.com/office/drawing/2016/5/14/chartex" xmlns:mc="http://schemas.openxmlformats.org/markup-compatibility/2006" xmlns:aink="http://schemas.microsoft.com/office/drawing/2016/ink" xmlns:am3d="http://schemas.microsoft.com/office/drawing/2017/model3d" xmlns:o="urn:schemas-microsoft-com:office:office" xmlns:r="http://schemas.openxmlformats.org/officeDocument/2006/relationships" xmlns:m="http://schemas.openxmlformats.org/officeDocument/2006/math" xmlns:v="urn:schemas-microsoft-com:vml" xmlns:wp14="http://schemas.microsoft.com/office/word/2010/wordprocessingDrawing" xmlns:wp="http://schemas.openxmlformats.org/drawingml/2006/wordprocessingDrawing" xmlns:w10="urn:schemas-microsoft-com:office:word" xmlns:w="http://schemas.openxmlformats.org/wordprocessingml/2006/main" xmlns:w14="http://schemas.microsoft.com/office/word/2010/wordml" xmlns:w15="http://schemas.microsoft.com/office/word/2012/wordml" xmlns:w16cex="http://schemas.microsoft.com/office/word/2018/wordml/cex" xmlns:w16cid="http://schemas.microsoft.com/office/word/2016/wordml/cid" xmlns:w16="http://schemas.microsoft.com/office/word/2018/wordml" xmlns:w16sdtdh="http://schemas.microsoft.com/office/word/2020/wordml/sdtdatahash" xmlns:w16se="http://schemas.microsoft.com/office/word/2015/wordml/symex" xmlns:wpg="http://schemas.microsoft.com/office/word/2010/wordprocessingGroup" xmlns:wpi="http://schemas.microsoft.com/office/word/2010/wordprocessingInk" xmlns:wne="http://schemas.microsoft.com/office/word/2006/wordml" xmlns:wps="http://schemas.microsoft.com/office/word/2010/wordprocessingShape" mc:Ignorable="w14 w15 w16se w16cid w16 w16cex w16sdtdh wp14">
   <w16cid:commentId w16cid:paraId="778FA554" w16cid:durableId="4CC972C9"/>
 </w16cid:commentsIds>
 </file>
 
 <file path=word/numbering.xml><?xml version="1.0" encoding="utf-8"?>
-<w:numbering xmlns:wpc="http://schemas.microsoft.com/office/word/2010/wordprocessingCanvas" xmlns:cx="http://schemas.microsoft.com/office/drawing/2014/chartex" xmlns:cx1="http://schemas.microsoft.com/office/drawing/2015/9/8/chartex" xmlns:cx2="http://schemas.microsoft.com/office/drawing/2015/10/21/chartex" xmlns:cx3="http://schemas.microsoft.com/office/drawing/2016/5/9/chartex" xmlns:cx4="http://schemas.microsoft.com/office/drawing/2016/5/10/chartex" xmlns:cx5="http://schemas.microsoft.com/office/drawing/2016/5/11/chartex" xmlns:cx6="http://schemas.microsoft.com/office/drawing/2016/5/12/chartex" xmlns:cx7="http://schemas.microsoft.com/office/drawing/2016/5/13/chartex" xmlns:cx8="http://schemas.microsoft.com/office/drawing/2016/5/14/chartex" xmlns:mc="http://schemas.openxmlformats.org/markup-compatibility/2006" xmlns:aink="http://schemas.microsoft.com/office/drawing/2016/ink" xmlns:am3d="http://schemas.microsoft.com/office/drawing/2017/model3d" xmlns:o="urn:schemas-microsoft-com:office:office" xmlns:oel="http://schemas.microsoft.com/office/2019/extlst" xmlns:r="http://schemas.openxmlformats.org/officeDocument/2006/relationships" xmlns:m="http://schemas.openxmlformats.org/officeDocument/2006/math" xmlns:v="urn:schemas-microsoft-com:vml" xmlns:wp14="http://schemas.microsoft.com/office/word/2010/wordprocessingDrawing" xmlns:wp="http://schemas.openxmlformats.org/drawingml/2006/wordprocessingDrawing" xmlns:w10="urn:schemas-microsoft-com:office:word" xmlns:w="http://schemas.openxmlformats.org/wordprocessingml/2006/main" xmlns:w14="http://schemas.microsoft.com/office/word/2010/wordml" xmlns:w15="http://schemas.microsoft.com/office/word/2012/wordml" xmlns:w16cex="http://schemas.microsoft.com/office/word/2018/wordml/cex" xmlns:w16cid="http://schemas.microsoft.com/office/word/2016/wordml/cid" xmlns:w16="http://schemas.microsoft.com/office/word/2018/wordml" xmlns:w16du="http://schemas.microsoft.com/office/word/2023/wordml/word16du" xmlns:w16sdtdh="http://schemas.microsoft.com/office/word/2020/wordml/sdtdatahash" xmlns:w16se="http://schemas.microsoft.com/office/word/2015/wordml/symex" xmlns:wpg="http://schemas.microsoft.com/office/word/2010/wordprocessingGroup" xmlns:wpi="http://schemas.microsoft.com/office/word/2010/wordprocessingInk" xmlns:wne="http://schemas.microsoft.com/office/word/2006/wordml" xmlns:wps="http://schemas.microsoft.com/office/word/2010/wordprocessingShape" mc:Ignorable="w14 w15 w16se w16cid w16 w16cex w16sdtdh w16du wp14">
+<w:numbering xmlns:wpc="http://schemas.microsoft.com/office/word/2010/wordprocessingCanvas" xmlns:cx="http://schemas.microsoft.com/office/drawing/2014/chartex" xmlns:cx1="http://schemas.microsoft.com/office/drawing/2015/9/8/chartex" xmlns:cx2="http://schemas.microsoft.com/office/drawing/2015/10/21/chartex" xmlns:cx3="http://schemas.microsoft.com/office/drawing/2016/5/9/chartex" xmlns:cx4="http://schemas.microsoft.com/office/drawing/2016/5/10/chartex" xmlns:cx5="http://schemas.microsoft.com/office/drawing/2016/5/11/chartex" xmlns:cx6="http://schemas.microsoft.com/office/drawing/2016/5/12/chartex" xmlns:cx7="http://schemas.microsoft.com/office/drawing/2016/5/13/chartex" xmlns:cx8="http://schemas.microsoft.com/office/drawing/2016/5/14/chartex" xmlns:mc="http://schemas.openxmlformats.org/markup-compatibility/2006" xmlns:aink="http://schemas.microsoft.com/office/drawing/2016/ink" xmlns:am3d="http://schemas.microsoft.com/office/drawing/2017/model3d" xmlns:o="urn:schemas-microsoft-com:office:office" xmlns:r="http://schemas.openxmlformats.org/officeDocument/2006/relationships" xmlns:m="http://schemas.openxmlformats.org/officeDocument/2006/math" xmlns:v="urn:schemas-microsoft-com:vml" xmlns:wp14="http://schemas.microsoft.com/office/word/2010/wordprocessingDrawing" xmlns:wp="http://schemas.openxmlformats.org/drawingml/2006/wordprocessingDrawing" xmlns:w10="urn:schemas-microsoft-com:office:word" xmlns:w="http://schemas.openxmlformats.org/wordprocessingml/2006/main" xmlns:w14="http://schemas.microsoft.com/office/word/2010/wordml" xmlns:w15="http://schemas.microsoft.com/office/word/2012/wordml" xmlns:w16cex="http://schemas.microsoft.com/office/word/2018/wordml/cex" xmlns:w16cid="http://schemas.microsoft.com/office/word/2016/wordml/cid" xmlns:w16="http://schemas.microsoft.com/office/word/2018/wordml" xmlns:w16sdtdh="http://schemas.microsoft.com/office/word/2020/wordml/sdtdatahash" xmlns:w16se="http://schemas.microsoft.com/office/word/2015/wordml/symex" xmlns:wpg="http://schemas.microsoft.com/office/word/2010/wordprocessingGroup" xmlns:wpi="http://schemas.microsoft.com/office/word/2010/wordprocessingInk" xmlns:wne="http://schemas.microsoft.com/office/word/2006/wordml" xmlns:wps="http://schemas.microsoft.com/office/word/2010/wordprocessingShape" mc:Ignorable="w14 w15 w16se w16cid w16 w16cex w16sdtdh wp14">
   <w:abstractNum w:abstractNumId="0" w15:restartNumberingAfterBreak="0">
     <w:nsid w:val="061213F4"/>
     <w:multiLevelType w:val="hybridMultilevel"/>
@@ -2998,6 +3740,267 @@
     </w:lvl>
   </w:abstractNum>
   <w:abstractNum w:abstractNumId="1" w15:restartNumberingAfterBreak="0">
+    <w:nsid w:val="09EE32DF"/>
+    <w:multiLevelType w:val="hybridMultilevel"/>
+    <w:tmpl w:val="7F10F352"/>
+    <w:lvl w:ilvl="0" w:tplc="FFFFFFFF">
+      <w:start w:val="1"/>
+      <w:numFmt w:val="lowerRoman"/>
+      <w:lvlText w:val="%1."/>
+      <w:lvlJc w:val="right"/>
+      <w:pPr>
+        <w:ind w:left="2160" w:hanging="180"/>
+      </w:pPr>
+    </w:lvl>
+    <w:lvl w:ilvl="1" w:tplc="04090019" w:tentative="1">
+      <w:start w:val="1"/>
+      <w:numFmt w:val="lowerLetter"/>
+      <w:lvlText w:val="%2."/>
+      <w:lvlJc w:val="left"/>
+      <w:pPr>
+        <w:ind w:left="1440" w:hanging="360"/>
+      </w:pPr>
+    </w:lvl>
+    <w:lvl w:ilvl="2" w:tplc="0409001B" w:tentative="1">
+      <w:start w:val="1"/>
+      <w:numFmt w:val="lowerRoman"/>
+      <w:lvlText w:val="%3."/>
+      <w:lvlJc w:val="right"/>
+      <w:pPr>
+        <w:ind w:left="2160" w:hanging="180"/>
+      </w:pPr>
+    </w:lvl>
+    <w:lvl w:ilvl="3" w:tplc="0409000F" w:tentative="1">
+      <w:start w:val="1"/>
+      <w:numFmt w:val="decimal"/>
+      <w:lvlText w:val="%4."/>
+      <w:lvlJc w:val="left"/>
+      <w:pPr>
+        <w:ind w:left="2880" w:hanging="360"/>
+      </w:pPr>
+    </w:lvl>
+    <w:lvl w:ilvl="4" w:tplc="04090019" w:tentative="1">
+      <w:start w:val="1"/>
+      <w:numFmt w:val="lowerLetter"/>
+      <w:lvlText w:val="%5."/>
+      <w:lvlJc w:val="left"/>
+      <w:pPr>
+        <w:ind w:left="3600" w:hanging="360"/>
+      </w:pPr>
+    </w:lvl>
+    <w:lvl w:ilvl="5" w:tplc="0409001B" w:tentative="1">
+      <w:start w:val="1"/>
+      <w:numFmt w:val="lowerRoman"/>
+      <w:lvlText w:val="%6."/>
+      <w:lvlJc w:val="right"/>
+      <w:pPr>
+        <w:ind w:left="4320" w:hanging="180"/>
+      </w:pPr>
+    </w:lvl>
+    <w:lvl w:ilvl="6" w:tplc="0409000F" w:tentative="1">
+      <w:start w:val="1"/>
+      <w:numFmt w:val="decimal"/>
+      <w:lvlText w:val="%7."/>
+      <w:lvlJc w:val="left"/>
+      <w:pPr>
+        <w:ind w:left="5040" w:hanging="360"/>
+      </w:pPr>
+    </w:lvl>
+    <w:lvl w:ilvl="7" w:tplc="04090019" w:tentative="1">
+      <w:start w:val="1"/>
+      <w:numFmt w:val="lowerLetter"/>
+      <w:lvlText w:val="%8."/>
+      <w:lvlJc w:val="left"/>
+      <w:pPr>
+        <w:ind w:left="5760" w:hanging="360"/>
+      </w:pPr>
+    </w:lvl>
+    <w:lvl w:ilvl="8" w:tplc="0409001B" w:tentative="1">
+      <w:start w:val="1"/>
+      <w:numFmt w:val="lowerRoman"/>
+      <w:lvlText w:val="%9."/>
+      <w:lvlJc w:val="right"/>
+      <w:pPr>
+        <w:ind w:left="6480" w:hanging="180"/>
+      </w:pPr>
+    </w:lvl>
+  </w:abstractNum>
+  <w:abstractNum w:abstractNumId="2" w15:restartNumberingAfterBreak="0">
+    <w:nsid w:val="127D79C7"/>
+    <w:multiLevelType w:val="hybridMultilevel"/>
+    <w:tmpl w:val="180A98DC"/>
+    <w:lvl w:ilvl="0" w:tplc="04090011">
+      <w:start w:val="1"/>
+      <w:numFmt w:val="decimal"/>
+      <w:lvlText w:val="%1)"/>
+      <w:lvlJc w:val="left"/>
+      <w:pPr>
+        <w:ind w:left="720" w:hanging="360"/>
+      </w:pPr>
+    </w:lvl>
+    <w:lvl w:ilvl="1" w:tplc="04090019" w:tentative="1">
+      <w:start w:val="1"/>
+      <w:numFmt w:val="lowerLetter"/>
+      <w:lvlText w:val="%2."/>
+      <w:lvlJc w:val="left"/>
+      <w:pPr>
+        <w:ind w:left="1440" w:hanging="360"/>
+      </w:pPr>
+    </w:lvl>
+    <w:lvl w:ilvl="2" w:tplc="0409001B" w:tentative="1">
+      <w:start w:val="1"/>
+      <w:numFmt w:val="lowerRoman"/>
+      <w:lvlText w:val="%3."/>
+      <w:lvlJc w:val="right"/>
+      <w:pPr>
+        <w:ind w:left="2160" w:hanging="180"/>
+      </w:pPr>
+    </w:lvl>
+    <w:lvl w:ilvl="3" w:tplc="0409000F" w:tentative="1">
+      <w:start w:val="1"/>
+      <w:numFmt w:val="decimal"/>
+      <w:lvlText w:val="%4."/>
+      <w:lvlJc w:val="left"/>
+      <w:pPr>
+        <w:ind w:left="2880" w:hanging="360"/>
+      </w:pPr>
+    </w:lvl>
+    <w:lvl w:ilvl="4" w:tplc="04090019" w:tentative="1">
+      <w:start w:val="1"/>
+      <w:numFmt w:val="lowerLetter"/>
+      <w:lvlText w:val="%5."/>
+      <w:lvlJc w:val="left"/>
+      <w:pPr>
+        <w:ind w:left="3600" w:hanging="360"/>
+      </w:pPr>
+    </w:lvl>
+    <w:lvl w:ilvl="5" w:tplc="0409001B" w:tentative="1">
+      <w:start w:val="1"/>
+      <w:numFmt w:val="lowerRoman"/>
+      <w:lvlText w:val="%6."/>
+      <w:lvlJc w:val="right"/>
+      <w:pPr>
+        <w:ind w:left="4320" w:hanging="180"/>
+      </w:pPr>
+    </w:lvl>
+    <w:lvl w:ilvl="6" w:tplc="0409000F" w:tentative="1">
+      <w:start w:val="1"/>
+      <w:numFmt w:val="decimal"/>
+      <w:lvlText w:val="%7."/>
+      <w:lvlJc w:val="left"/>
+      <w:pPr>
+        <w:ind w:left="5040" w:hanging="360"/>
+      </w:pPr>
+    </w:lvl>
+    <w:lvl w:ilvl="7" w:tplc="04090019" w:tentative="1">
+      <w:start w:val="1"/>
+      <w:numFmt w:val="lowerLetter"/>
+      <w:lvlText w:val="%8."/>
+      <w:lvlJc w:val="left"/>
+      <w:pPr>
+        <w:ind w:left="5760" w:hanging="360"/>
+      </w:pPr>
+    </w:lvl>
+    <w:lvl w:ilvl="8" w:tplc="0409001B" w:tentative="1">
+      <w:start w:val="1"/>
+      <w:numFmt w:val="lowerRoman"/>
+      <w:lvlText w:val="%9."/>
+      <w:lvlJc w:val="right"/>
+      <w:pPr>
+        <w:ind w:left="6480" w:hanging="180"/>
+      </w:pPr>
+    </w:lvl>
+  </w:abstractNum>
+  <w:abstractNum w:abstractNumId="3" w15:restartNumberingAfterBreak="0">
+    <w:nsid w:val="16B128A7"/>
+    <w:multiLevelType w:val="hybridMultilevel"/>
+    <w:tmpl w:val="EF3A3792"/>
+    <w:lvl w:ilvl="0" w:tplc="04090011">
+      <w:start w:val="1"/>
+      <w:numFmt w:val="decimal"/>
+      <w:lvlText w:val="%1)"/>
+      <w:lvlJc w:val="left"/>
+      <w:pPr>
+        <w:ind w:left="720" w:hanging="360"/>
+      </w:pPr>
+      <w:rPr>
+        <w:rFonts w:hint="default"/>
+      </w:rPr>
+    </w:lvl>
+    <w:lvl w:ilvl="1" w:tplc="04090019" w:tentative="1">
+      <w:start w:val="1"/>
+      <w:numFmt w:val="lowerLetter"/>
+      <w:lvlText w:val="%2."/>
+      <w:lvlJc w:val="left"/>
+      <w:pPr>
+        <w:ind w:left="1440" w:hanging="360"/>
+      </w:pPr>
+    </w:lvl>
+    <w:lvl w:ilvl="2" w:tplc="0409001B" w:tentative="1">
+      <w:start w:val="1"/>
+      <w:numFmt w:val="lowerRoman"/>
+      <w:lvlText w:val="%3."/>
+      <w:lvlJc w:val="right"/>
+      <w:pPr>
+        <w:ind w:left="2160" w:hanging="180"/>
+      </w:pPr>
+    </w:lvl>
+    <w:lvl w:ilvl="3" w:tplc="0409000F" w:tentative="1">
+      <w:start w:val="1"/>
+      <w:numFmt w:val="decimal"/>
+      <w:lvlText w:val="%4."/>
+      <w:lvlJc w:val="left"/>
+      <w:pPr>
+        <w:ind w:left="2880" w:hanging="360"/>
+      </w:pPr>
+    </w:lvl>
+    <w:lvl w:ilvl="4" w:tplc="04090019" w:tentative="1">
+      <w:start w:val="1"/>
+      <w:numFmt w:val="lowerLetter"/>
+      <w:lvlText w:val="%5."/>
+      <w:lvlJc w:val="left"/>
+      <w:pPr>
+        <w:ind w:left="3600" w:hanging="360"/>
+      </w:pPr>
+    </w:lvl>
+    <w:lvl w:ilvl="5" w:tplc="0409001B" w:tentative="1">
+      <w:start w:val="1"/>
+      <w:numFmt w:val="lowerRoman"/>
+      <w:lvlText w:val="%6."/>
+      <w:lvlJc w:val="right"/>
+      <w:pPr>
+        <w:ind w:left="4320" w:hanging="180"/>
+      </w:pPr>
+    </w:lvl>
+    <w:lvl w:ilvl="6" w:tplc="0409000F" w:tentative="1">
+      <w:start w:val="1"/>
+      <w:numFmt w:val="decimal"/>
+      <w:lvlText w:val="%7."/>
+      <w:lvlJc w:val="left"/>
+      <w:pPr>
+        <w:ind w:left="5040" w:hanging="360"/>
+      </w:pPr>
+    </w:lvl>
+    <w:lvl w:ilvl="7" w:tplc="04090019" w:tentative="1">
+      <w:start w:val="1"/>
+      <w:numFmt w:val="lowerLetter"/>
+      <w:lvlText w:val="%8."/>
+      <w:lvlJc w:val="left"/>
+      <w:pPr>
+        <w:ind w:left="5760" w:hanging="360"/>
+      </w:pPr>
+    </w:lvl>
+    <w:lvl w:ilvl="8" w:tplc="0409001B" w:tentative="1">
+      <w:start w:val="1"/>
+      <w:numFmt w:val="lowerRoman"/>
+      <w:lvlText w:val="%9."/>
+      <w:lvlJc w:val="right"/>
+      <w:pPr>
+        <w:ind w:left="6480" w:hanging="180"/>
+      </w:pPr>
+    </w:lvl>
+  </w:abstractNum>
+  <w:abstractNum w:abstractNumId="4" w15:restartNumberingAfterBreak="0">
     <w:nsid w:val="237A4A22"/>
     <w:multiLevelType w:val="hybridMultilevel"/>
     <w:tmpl w:val="FE441520"/>
@@ -3087,7 +4090,7 @@
       </w:pPr>
     </w:lvl>
   </w:abstractNum>
-  <w:abstractNum w:abstractNumId="2" w15:restartNumberingAfterBreak="0">
+  <w:abstractNum w:abstractNumId="5" w15:restartNumberingAfterBreak="0">
     <w:nsid w:val="33B01BEB"/>
     <w:multiLevelType w:val="hybridMultilevel"/>
     <w:tmpl w:val="87AE99EC"/>
@@ -3200,7 +4203,7 @@
       </w:pPr>
     </w:lvl>
   </w:abstractNum>
-  <w:abstractNum w:abstractNumId="3" w15:restartNumberingAfterBreak="0">
+  <w:abstractNum w:abstractNumId="6" w15:restartNumberingAfterBreak="0">
     <w:nsid w:val="3D8A104D"/>
     <w:multiLevelType w:val="hybridMultilevel"/>
     <w:tmpl w:val="FFAE8214"/>
@@ -3289,7 +4292,7 @@
       </w:pPr>
     </w:lvl>
   </w:abstractNum>
-  <w:abstractNum w:abstractNumId="4" w15:restartNumberingAfterBreak="0">
+  <w:abstractNum w:abstractNumId="7" w15:restartNumberingAfterBreak="0">
     <w:nsid w:val="5FB26A8F"/>
     <w:multiLevelType w:val="hybridMultilevel"/>
     <w:tmpl w:val="62E0BD1E"/>
@@ -3402,7 +4405,7 @@
       </w:pPr>
     </w:lvl>
   </w:abstractNum>
-  <w:abstractNum w:abstractNumId="5" w15:restartNumberingAfterBreak="0">
+  <w:abstractNum w:abstractNumId="8" w15:restartNumberingAfterBreak="0">
     <w:nsid w:val="76F740F9"/>
     <w:multiLevelType w:val="hybridMultilevel"/>
     <w:tmpl w:val="3D5A291C"/>
@@ -3514,7 +4517,7 @@
       </w:rPr>
     </w:lvl>
   </w:abstractNum>
-  <w:abstractNum w:abstractNumId="6" w15:restartNumberingAfterBreak="0">
+  <w:abstractNum w:abstractNumId="9" w15:restartNumberingAfterBreak="0">
     <w:nsid w:val="771F4453"/>
     <w:multiLevelType w:val="hybridMultilevel"/>
     <w:tmpl w:val="FE441520"/>
@@ -3604,7 +4607,7 @@
       </w:pPr>
     </w:lvl>
   </w:abstractNum>
-  <w:abstractNum w:abstractNumId="7" w15:restartNumberingAfterBreak="0">
+  <w:abstractNum w:abstractNumId="10" w15:restartNumberingAfterBreak="0">
     <w:nsid w:val="7A6C663A"/>
     <w:multiLevelType w:val="hybridMultilevel"/>
     <w:tmpl w:val="FE441520"/>
@@ -3630,7 +4633,7 @@
         <w:ind w:left="1440" w:hanging="360"/>
       </w:pPr>
     </w:lvl>
-    <w:lvl w:ilvl="2" w:tplc="FFFFFFFF" w:tentative="1">
+    <w:lvl w:ilvl="2" w:tplc="FFFFFFFF">
       <w:start w:val="1"/>
       <w:numFmt w:val="lowerRoman"/>
       <w:lvlText w:val="%3."/>
@@ -3639,7 +4642,7 @@
         <w:ind w:left="2160" w:hanging="180"/>
       </w:pPr>
     </w:lvl>
-    <w:lvl w:ilvl="3" w:tplc="FFFFFFFF" w:tentative="1">
+    <w:lvl w:ilvl="3" w:tplc="FFFFFFFF">
       <w:start w:val="1"/>
       <w:numFmt w:val="decimal"/>
       <w:lvlText w:val="%4."/>
@@ -3694,19 +4697,79 @@
       </w:pPr>
     </w:lvl>
   </w:abstractNum>
-  <w:num w:numId="1" w16cid:durableId="507713615">
-    <w:abstractNumId w:val="1"/>
+  <w:num w:numId="1">
+    <w:abstractNumId w:val="4"/>
   </w:num>
-  <w:num w:numId="2" w16cid:durableId="630131318">
-    <w:abstractNumId w:val="3"/>
+  <w:num w:numId="2">
+    <w:abstractNumId w:val="6"/>
   </w:num>
-  <w:num w:numId="3" w16cid:durableId="116529850">
+  <w:num w:numId="3">
     <w:abstractNumId w:val="0"/>
   </w:num>
-  <w:num w:numId="4" w16cid:durableId="329455776">
+  <w:num w:numId="4">
+    <w:abstractNumId w:val="8"/>
+  </w:num>
+  <w:num w:numId="5">
+    <w:abstractNumId w:val="7"/>
+    <w:lvlOverride w:ilvl="0">
+      <w:startOverride w:val="1"/>
+    </w:lvlOverride>
+    <w:lvlOverride w:ilvl="1">
+      <w:startOverride w:val="1"/>
+    </w:lvlOverride>
+    <w:lvlOverride w:ilvl="2">
+      <w:startOverride w:val="1"/>
+    </w:lvlOverride>
+    <w:lvlOverride w:ilvl="3">
+      <w:startOverride w:val="1"/>
+    </w:lvlOverride>
+    <w:lvlOverride w:ilvl="4">
+      <w:startOverride w:val="1"/>
+    </w:lvlOverride>
+    <w:lvlOverride w:ilvl="5">
+      <w:startOverride w:val="1"/>
+    </w:lvlOverride>
+    <w:lvlOverride w:ilvl="6">
+      <w:startOverride w:val="1"/>
+    </w:lvlOverride>
+    <w:lvlOverride w:ilvl="7">
+      <w:startOverride w:val="1"/>
+    </w:lvlOverride>
+    <w:lvlOverride w:ilvl="8">
+      <w:startOverride w:val="1"/>
+    </w:lvlOverride>
+  </w:num>
+  <w:num w:numId="6">
     <w:abstractNumId w:val="5"/>
+    <w:lvlOverride w:ilvl="0">
+      <w:startOverride w:val="1"/>
+    </w:lvlOverride>
+    <w:lvlOverride w:ilvl="1">
+      <w:startOverride w:val="1"/>
+    </w:lvlOverride>
+    <w:lvlOverride w:ilvl="2">
+      <w:startOverride w:val="1"/>
+    </w:lvlOverride>
+    <w:lvlOverride w:ilvl="3">
+      <w:startOverride w:val="1"/>
+    </w:lvlOverride>
+    <w:lvlOverride w:ilvl="4">
+      <w:startOverride w:val="1"/>
+    </w:lvlOverride>
+    <w:lvlOverride w:ilvl="5">
+      <w:startOverride w:val="1"/>
+    </w:lvlOverride>
+    <w:lvlOverride w:ilvl="6">
+      <w:startOverride w:val="1"/>
+    </w:lvlOverride>
+    <w:lvlOverride w:ilvl="7">
+      <w:startOverride w:val="1"/>
+    </w:lvlOverride>
+    <w:lvlOverride w:ilvl="8">
+      <w:startOverride w:val="1"/>
+    </w:lvlOverride>
   </w:num>
-  <w:num w:numId="5" w16cid:durableId="412705423">
+  <w:num w:numId="7">
     <w:abstractNumId w:val="4"/>
     <w:lvlOverride w:ilvl="0">
       <w:startOverride w:val="1"/>
@@ -3736,77 +4799,26 @@
       <w:startOverride w:val="1"/>
     </w:lvlOverride>
   </w:num>
-  <w:num w:numId="6" w16cid:durableId="1093667633">
+  <w:num w:numId="8">
+    <w:abstractNumId w:val="10"/>
+  </w:num>
+  <w:num w:numId="9">
+    <w:abstractNumId w:val="9"/>
+  </w:num>
+  <w:num w:numId="10">
+    <w:abstractNumId w:val="3"/>
+  </w:num>
+  <w:num w:numId="11">
     <w:abstractNumId w:val="2"/>
-    <w:lvlOverride w:ilvl="0">
-      <w:startOverride w:val="1"/>
-    </w:lvlOverride>
-    <w:lvlOverride w:ilvl="1">
-      <w:startOverride w:val="1"/>
-    </w:lvlOverride>
-    <w:lvlOverride w:ilvl="2">
-      <w:startOverride w:val="1"/>
-    </w:lvlOverride>
-    <w:lvlOverride w:ilvl="3">
-      <w:startOverride w:val="1"/>
-    </w:lvlOverride>
-    <w:lvlOverride w:ilvl="4">
-      <w:startOverride w:val="1"/>
-    </w:lvlOverride>
-    <w:lvlOverride w:ilvl="5">
-      <w:startOverride w:val="1"/>
-    </w:lvlOverride>
-    <w:lvlOverride w:ilvl="6">
-      <w:startOverride w:val="1"/>
-    </w:lvlOverride>
-    <w:lvlOverride w:ilvl="7">
-      <w:startOverride w:val="1"/>
-    </w:lvlOverride>
-    <w:lvlOverride w:ilvl="8">
-      <w:startOverride w:val="1"/>
-    </w:lvlOverride>
   </w:num>
-  <w:num w:numId="7" w16cid:durableId="1170026159">
+  <w:num w:numId="12">
     <w:abstractNumId w:val="1"/>
-    <w:lvlOverride w:ilvl="0">
-      <w:startOverride w:val="1"/>
-    </w:lvlOverride>
-    <w:lvlOverride w:ilvl="1">
-      <w:startOverride w:val="1"/>
-    </w:lvlOverride>
-    <w:lvlOverride w:ilvl="2">
-      <w:startOverride w:val="1"/>
-    </w:lvlOverride>
-    <w:lvlOverride w:ilvl="3">
-      <w:startOverride w:val="1"/>
-    </w:lvlOverride>
-    <w:lvlOverride w:ilvl="4">
-      <w:startOverride w:val="1"/>
-    </w:lvlOverride>
-    <w:lvlOverride w:ilvl="5">
-      <w:startOverride w:val="1"/>
-    </w:lvlOverride>
-    <w:lvlOverride w:ilvl="6">
-      <w:startOverride w:val="1"/>
-    </w:lvlOverride>
-    <w:lvlOverride w:ilvl="7">
-      <w:startOverride w:val="1"/>
-    </w:lvlOverride>
-    <w:lvlOverride w:ilvl="8">
-      <w:startOverride w:val="1"/>
-    </w:lvlOverride>
-  </w:num>
-  <w:num w:numId="8" w16cid:durableId="283925811">
-    <w:abstractNumId w:val="7"/>
-  </w:num>
-  <w:num w:numId="9" w16cid:durableId="1952011373">
-    <w:abstractNumId w:val="6"/>
   </w:num>
 </w:numbering>
 </file>
 
 <file path=word/people.xml><?xml version="1.0" encoding="utf-8"?>
-<w15:people xmlns:wpc="http://schemas.microsoft.com/office/word/2010/wordprocessingCanvas" xmlns:cx="http://schemas.microsoft.com/office/drawing/2014/chartex" xmlns:cx1="http://schemas.microsoft.com/office/drawing/2015/9/8/chartex" xmlns:cx2="http://schemas.microsoft.com/office/drawing/2015/10/21/chartex" xmlns:cx3="http://schemas.microsoft.com/office/drawing/2016/5/9/chartex" xmlns:cx4="http://schemas.microsoft.com/office/drawing/2016/5/10/chartex" xmlns:cx5="http://schemas.microsoft.com/office/drawing/2016/5/11/chartex" xmlns:cx6="http://schemas.microsoft.com/office/drawing/2016/5/12/chartex" xmlns:cx7="http://schemas.microsoft.com/office/drawing/2016/5/13/chartex" xmlns:cx8="http://schemas.microsoft.com/office/drawing/2016/5/14/chartex" xmlns:mc="http://schemas.openxmlformats.org/markup-compatibility/2006" xmlns:aink="http://schemas.microsoft.com/office/drawing/2016/ink" xmlns:am3d="http://schemas.microsoft.com/office/drawing/2017/model3d" xmlns:o="urn:schemas-microsoft-com:office:office" xmlns:oel="http://schemas.microsoft.com/office/2019/extlst" xmlns:r="http://schemas.openxmlformats.org/officeDocument/2006/relationships" xmlns:m="http://schemas.openxmlformats.org/officeDocument/2006/math" xmlns:v="urn:schemas-microsoft-com:vml" xmlns:wp14="http://schemas.microsoft.com/office/word/2010/wordprocessingDrawing" xmlns:wp="http://schemas.openxmlformats.org/drawingml/2006/wordprocessingDrawing" xmlns:w10="urn:schemas-microsoft-com:office:word" xmlns:w="http://schemas.openxmlformats.org/wordprocessingml/2006/main" xmlns:w14="http://schemas.microsoft.com/office/word/2010/wordml" xmlns:w15="http://schemas.microsoft.com/office/word/2012/wordml" xmlns:w16cex="http://schemas.microsoft.com/office/word/2018/wordml/cex" xmlns:w16cid="http://schemas.microsoft.com/office/word/2016/wordml/cid" xmlns:w16="http://schemas.microsoft.com/office/word/2018/wordml" xmlns:w16du="http://schemas.microsoft.com/office/word/2023/wordml/word16du" xmlns:w16sdtdh="http://schemas.microsoft.com/office/word/2020/wordml/sdtdatahash" xmlns:w16se="http://schemas.microsoft.com/office/word/2015/wordml/symex" xmlns:wpg="http://schemas.microsoft.com/office/word/2010/wordprocessingGroup" xmlns:wpi="http://schemas.microsoft.com/office/word/2010/wordprocessingInk" xmlns:wne="http://schemas.microsoft.com/office/word/2006/wordml" xmlns:wps="http://schemas.microsoft.com/office/word/2010/wordprocessingShape" mc:Ignorable="w14 w15 w16se w16cid w16 w16cex w16sdtdh w16du wp14">
+<w15:people xmlns:wpc="http://schemas.microsoft.com/office/word/2010/wordprocessingCanvas" xmlns:cx="http://schemas.microsoft.com/office/drawing/2014/chartex" xmlns:cx1="http://schemas.microsoft.com/office/drawing/2015/9/8/chartex" xmlns:cx2="http://schemas.microsoft.com/office/drawing/2015/10/21/chartex" xmlns:cx3="http://schemas.microsoft.com/office/drawing/2016/5/9/chartex" xmlns:cx4="http://schemas.microsoft.com/office/drawing/2016/5/10/chartex" xmlns:cx5="http://schemas.microsoft.com/office/drawing/2016/5/11/chartex" xmlns:cx6="http://schemas.microsoft.com/office/drawing/2016/5/12/chartex" xmlns:cx7="http://schemas.microsoft.com/office/drawing/2016/5/13/chartex" xmlns:cx8="http://schemas.microsoft.com/office/drawing/2016/5/14/chartex" xmlns:mc="http://schemas.openxmlformats.org/markup-compatibility/2006" xmlns:aink="http://schemas.microsoft.com/office/drawing/2016/ink" xmlns:am3d="http://schemas.microsoft.com/office/drawing/2017/model3d" xmlns:o="urn:schemas-microsoft-com:office:office" xmlns:r="http://schemas.openxmlformats.org/officeDocument/2006/relationships" xmlns:m="http://schemas.openxmlformats.org/officeDocument/2006/math" xmlns:v="urn:schemas-microsoft-com:vml" xmlns:wp14="http://schemas.microsoft.com/office/word/2010/wordprocessingDrawing" xmlns:wp="http://schemas.openxmlformats.org/drawingml/2006/wordprocessingDrawing" xmlns:w10="urn:schemas-microsoft-com:office:word" xmlns:w="http://schemas.openxmlformats.org/wordprocessingml/2006/main" xmlns:w14="http://schemas.microsoft.com/office/word/2010/wordml" xmlns:w15="http://schemas.microsoft.com/office/word/2012/wordml" xmlns:w16cex="http://schemas.microsoft.com/office/word/2018/wordml/cex" xmlns:w16cid="http://schemas.microsoft.com/office/word/2016/wordml/cid" xmlns:w16="http://schemas.microsoft.com/office/word/2018/wordml" xmlns:w16sdtdh="http://schemas.microsoft.com/office/word/2020/wordml/sdtdatahash" xmlns:w16se="http://schemas.microsoft.com/office/word/2015/wordml/symex" xmlns:wpg="http://schemas.microsoft.com/office/word/2010/wordprocessingGroup" xmlns:wpi="http://schemas.microsoft.com/office/word/2010/wordprocessingInk" xmlns:wne="http://schemas.microsoft.com/office/word/2006/wordml" xmlns:wps="http://schemas.microsoft.com/office/word/2010/wordprocessingShape" mc:Ignorable="w14 w15 w16se w16cid w16 w16cex w16sdtdh wp14">
   <w15:person w15:author="Diana Luísa Santos Martins">
     <w15:presenceInfo w15:providerId="AD" w15:userId="S::dianalsmartins@office365.ulisboa.pt::84eda3de-b72e-444b-a28f-523fcfb79731"/>
   </w15:person>
@@ -3814,7 +4826,7 @@
 </file>
 
 <file path=word/styles.xml><?xml version="1.0" encoding="utf-8"?>
-<w:styles xmlns:mc="http://schemas.openxmlformats.org/markup-compatibility/2006" xmlns:r="http://schemas.openxmlformats.org/officeDocument/2006/relationships" xmlns:w="http://schemas.openxmlformats.org/wordprocessingml/2006/main" xmlns:w14="http://schemas.microsoft.com/office/word/2010/wordml" xmlns:w15="http://schemas.microsoft.com/office/word/2012/wordml" xmlns:w16cex="http://schemas.microsoft.com/office/word/2018/wordml/cex" xmlns:w16cid="http://schemas.microsoft.com/office/word/2016/wordml/cid" xmlns:w16="http://schemas.microsoft.com/office/word/2018/wordml" xmlns:w16du="http://schemas.microsoft.com/office/word/2023/wordml/word16du" xmlns:w16sdtdh="http://schemas.microsoft.com/office/word/2020/wordml/sdtdatahash" xmlns:w16se="http://schemas.microsoft.com/office/word/2015/wordml/symex" mc:Ignorable="w14 w15 w16se w16cid w16 w16cex w16sdtdh w16du">
+<w:styles xmlns:mc="http://schemas.openxmlformats.org/markup-compatibility/2006" xmlns:r="http://schemas.openxmlformats.org/officeDocument/2006/relationships" xmlns:w="http://schemas.openxmlformats.org/wordprocessingml/2006/main" xmlns:w14="http://schemas.microsoft.com/office/word/2010/wordml" xmlns:w15="http://schemas.microsoft.com/office/word/2012/wordml" xmlns:w16cex="http://schemas.microsoft.com/office/word/2018/wordml/cex" xmlns:w16cid="http://schemas.microsoft.com/office/word/2016/wordml/cid" xmlns:w16="http://schemas.microsoft.com/office/word/2018/wordml" xmlns:w16sdtdh="http://schemas.microsoft.com/office/word/2020/wordml/sdtdatahash" xmlns:w16se="http://schemas.microsoft.com/office/word/2015/wordml/symex" mc:Ignorable="w14 w15 w16se w16cid w16 w16cex w16sdtdh">
   <w:docDefaults>
     <w:rPrDefault>
       <w:rPr>
@@ -4236,7 +5248,6 @@
   <w:style w:type="character" w:default="1" w:styleId="DefaultParagraphFont">
     <w:name w:val="Default Paragraph Font"/>
     <w:uiPriority w:val="1"/>
-    <w:semiHidden/>
     <w:unhideWhenUsed/>
   </w:style>
   <w:style w:type="table" w:default="1" w:styleId="TableNormal">

</xml_diff>